<commit_message>
0.0.1 - AI Revised
</commit_message>
<xml_diff>
--- a/World Navigation Hat.docx
+++ b/World Navigation Hat.docx
@@ -523,7 +523,7 @@
           <w:szCs w:val="36"/>
         </w:rPr>
       </w:pPr>
-      <w:bookmarkStart w:id="0" w:name="_Toc207391936"/>
+      <w:bookmarkStart w:id="0" w:name="_Toc207393581"/>
       <w:r>
         <w:rPr>
           <w:rFonts w:ascii="Times New Roman" w:hAnsi="Times New Roman" w:cs="Times New Roman"/>
@@ -583,13 +583,33 @@
               <w:rPr>
                 <w:rFonts w:ascii="Times New Roman" w:hAnsi="Times New Roman" w:cs="Times New Roman"/>
               </w:rPr>
-              <w:t>We present a device that is capable of acting has the user’s eyes</w:t>
+              <w:t xml:space="preserve">Visually impaired individuals face significant challenges in spatial navigation. Traditional aids (e.g. white cane, guide dogs) provide limited environmental information, and electronic travel aids can overwhelm users with raw data. We propose the </w:t>
             </w:r>
             <w:r>
               <w:rPr>
                 <w:rFonts w:ascii="Times New Roman" w:hAnsi="Times New Roman" w:cs="Times New Roman"/>
-              </w:rPr>
-              <w:t xml:space="preserve"> allowing the visually impaired to navigate the world and the general population or those with spatial awareness issues to more easily keep track of their surrounding and their operating system. The device works by taking environmental data such has visual, audio, gyroscopic, etc. sensors and using it to make a virtual work map on which the user especially those with visual imparities can more easily navigate, while also allowing more addition features like hand gesture recognition to allow the user to navigate their operating system removing the need to hold a phone, or integrating language models for artificial assistants and so on. The device is not yet developed has it is still in the prototype phase</w:t>
+                <w:i/>
+                <w:iCs/>
+              </w:rPr>
+              <w:t>World Navigation Hat</w:t>
+            </w:r>
+            <w:r>
+              <w:rPr>
+                <w:rFonts w:ascii="Times New Roman" w:hAnsi="Times New Roman" w:cs="Times New Roman"/>
+              </w:rPr>
+              <w:t>, a wearable system that uses cameras, inertial sensors, and microphones to build a real-time 3D representation of the environment and render it as audio. A depth sensor (e.g. stereo camera or RGB-D unit) captures spatial structure, and an onboard processor (Raspberry Pi) converts this into a continuous spectrogram-like “soundscape.” In this audio display, obstacle distance is encoded by loudness and pitch, and spatial layout by stereo panning, all calibrated by human hearing models (e.g. equal-loudness curves) to optimize clarity</w:t>
+            </w:r>
+            <w:r>
+              <w:rPr>
+                <w:rFonts w:ascii="Times New Roman" w:hAnsi="Times New Roman" w:cs="Times New Roman"/>
+              </w:rPr>
+              <w:t xml:space="preserve">. </w:t>
+            </w:r>
+            <w:r>
+              <w:rPr>
+                <w:rFonts w:ascii="Times New Roman" w:hAnsi="Times New Roman" w:cs="Times New Roman"/>
+              </w:rPr>
+              <w:t>Psychoacoustic adjustments (equalization, perceptual tuning) are applied so that only critical cues are conveyed, minimizing cognitive load. The Hat’s modular Linux-based OS enables additional features (hand-gesture input, voice-assistant integration, IoT connectivity) and easy reconfiguration. We will develop and iterate the Hat through expert feedback and low-fidelity prototyping, followed by qualitative user trials (with visually impaired volunteers) to evaluate usability, learnability, and navigation performance. Insights from expert review and user interviews (analyzed via thematic coding) will guide design refinements.</w:t>
             </w:r>
           </w:p>
         </w:tc>
@@ -607,6 +627,48 @@
         </w:tc>
       </w:tr>
     </w:tbl>
+    <w:p>
+      <w:pPr>
+        <w:rPr>
+          <w:rFonts w:ascii="Times New Roman" w:hAnsi="Times New Roman" w:cs="Times New Roman"/>
+        </w:rPr>
+      </w:pPr>
+    </w:p>
+    <w:p>
+      <w:pPr>
+        <w:rPr>
+          <w:rFonts w:ascii="Times New Roman" w:hAnsi="Times New Roman" w:cs="Times New Roman"/>
+        </w:rPr>
+      </w:pPr>
+    </w:p>
+    <w:p>
+      <w:pPr>
+        <w:rPr>
+          <w:rFonts w:ascii="Times New Roman" w:hAnsi="Times New Roman" w:cs="Times New Roman"/>
+        </w:rPr>
+      </w:pPr>
+    </w:p>
+    <w:p>
+      <w:pPr>
+        <w:rPr>
+          <w:rFonts w:ascii="Times New Roman" w:hAnsi="Times New Roman" w:cs="Times New Roman"/>
+        </w:rPr>
+      </w:pPr>
+    </w:p>
+    <w:p>
+      <w:pPr>
+        <w:rPr>
+          <w:rFonts w:ascii="Times New Roman" w:hAnsi="Times New Roman" w:cs="Times New Roman"/>
+        </w:rPr>
+      </w:pPr>
+    </w:p>
+    <w:p>
+      <w:pPr>
+        <w:rPr>
+          <w:rFonts w:ascii="Times New Roman" w:hAnsi="Times New Roman" w:cs="Times New Roman"/>
+        </w:rPr>
+      </w:pPr>
+    </w:p>
     <w:p>
       <w:pPr>
         <w:rPr>
@@ -680,7 +742,7 @@
           <w:r>
             <w:fldChar w:fldCharType="separate"/>
           </w:r>
-          <w:hyperlink w:anchor="_Toc207391936" w:history="1">
+          <w:hyperlink w:anchor="_Toc207393581" w:history="1">
             <w:r>
               <w:rPr>
                 <w:rStyle w:val="Hyperlink"/>
@@ -705,7 +767,7 @@
               <w:rPr>
                 <w:webHidden/>
               </w:rPr>
-              <w:instrText xml:space="preserve"> PAGEREF _Toc207391936 \h </w:instrText>
+              <w:instrText xml:space="preserve"> PAGEREF _Toc207393581 \h </w:instrText>
             </w:r>
             <w:r>
               <w:rPr>
@@ -744,7 +806,7 @@
               <w14:ligatures w14:val="standardContextual"/>
             </w:rPr>
           </w:pPr>
-          <w:hyperlink w:anchor="_Toc207391937" w:history="1">
+          <w:hyperlink w:anchor="_Toc207393582" w:history="1">
             <w:r>
               <w:rPr>
                 <w:rStyle w:val="Hyperlink"/>
@@ -788,7 +850,7 @@
               <w:rPr>
                 <w:webHidden/>
               </w:rPr>
-              <w:instrText xml:space="preserve"> PAGEREF _Toc207391937 \h </w:instrText>
+              <w:instrText xml:space="preserve"> PAGEREF _Toc207393582 \h </w:instrText>
             </w:r>
             <w:r>
               <w:rPr>
@@ -832,7 +894,7 @@
               <w14:ligatures w14:val="standardContextual"/>
             </w:rPr>
           </w:pPr>
-          <w:hyperlink w:anchor="_Toc207391938" w:history="1">
+          <w:hyperlink w:anchor="_Toc207393583" w:history="1">
             <w:r>
               <w:rPr>
                 <w:rStyle w:val="Hyperlink"/>
@@ -859,7 +921,7 @@
                 <w:rFonts w:ascii="Times New Roman" w:hAnsi="Times New Roman"/>
                 <w:noProof/>
               </w:rPr>
-              <w:t>Sensory Substitution of Visual and Depth to Sound</w:t>
+              <w:t>Sensory Substitution</w:t>
             </w:r>
             <w:r>
               <w:rPr>
@@ -880,7 +942,7 @@
                 <w:noProof/>
                 <w:webHidden/>
               </w:rPr>
-              <w:instrText xml:space="preserve"> PAGEREF _Toc207391938 \h </w:instrText>
+              <w:instrText xml:space="preserve"> PAGEREF _Toc207393583 \h </w:instrText>
             </w:r>
             <w:r>
               <w:rPr>
@@ -900,7 +962,7 @@
                 <w:noProof/>
                 <w:webHidden/>
               </w:rPr>
-              <w:t>2</w:t>
+              <w:t>3</w:t>
             </w:r>
             <w:r>
               <w:rPr>
@@ -928,7 +990,7 @@
               <w14:ligatures w14:val="standardContextual"/>
             </w:rPr>
           </w:pPr>
-          <w:hyperlink w:anchor="_Toc207391939" w:history="1">
+          <w:hyperlink w:anchor="_Toc207393584" w:history="1">
             <w:r>
               <w:rPr>
                 <w:rStyle w:val="Hyperlink"/>
@@ -976,7 +1038,7 @@
                 <w:noProof/>
                 <w:webHidden/>
               </w:rPr>
-              <w:instrText xml:space="preserve"> PAGEREF _Toc207391939 \h </w:instrText>
+              <w:instrText xml:space="preserve"> PAGEREF _Toc207393584 \h </w:instrText>
             </w:r>
             <w:r>
               <w:rPr>
@@ -996,7 +1058,7 @@
                 <w:noProof/>
                 <w:webHidden/>
               </w:rPr>
-              <w:t>2</w:t>
+              <w:t>4</w:t>
             </w:r>
             <w:r>
               <w:rPr>
@@ -1019,7 +1081,7 @@
               <w14:ligatures w14:val="standardContextual"/>
             </w:rPr>
           </w:pPr>
-          <w:hyperlink w:anchor="_Toc207391940" w:history="1">
+          <w:hyperlink w:anchor="_Toc207393585" w:history="1">
             <w:r>
               <w:rPr>
                 <w:rStyle w:val="Hyperlink"/>
@@ -1063,7 +1125,7 @@
               <w:rPr>
                 <w:webHidden/>
               </w:rPr>
-              <w:instrText xml:space="preserve"> PAGEREF _Toc207391940 \h </w:instrText>
+              <w:instrText xml:space="preserve"> PAGEREF _Toc207393585 \h </w:instrText>
             </w:r>
             <w:r>
               <w:rPr>
@@ -1080,202 +1142,10 @@
               <w:rPr>
                 <w:webHidden/>
               </w:rPr>
-              <w:t>3</w:t>
-            </w:r>
-            <w:r>
-              <w:rPr>
-                <w:webHidden/>
-              </w:rPr>
-              <w:fldChar w:fldCharType="end"/>
-            </w:r>
-          </w:hyperlink>
-        </w:p>
-        <w:p>
-          <w:pPr>
-            <w:pStyle w:val="TOC2"/>
-            <w:tabs>
-              <w:tab w:val="left" w:pos="720"/>
-              <w:tab w:val="right" w:leader="dot" w:pos="9350"/>
-            </w:tabs>
-            <w:rPr>
-              <w:rFonts w:cstheme="minorBidi"/>
-              <w:noProof/>
-              <w:kern w:val="2"/>
-              <w:sz w:val="24"/>
-              <w:szCs w:val="24"/>
-              <w:lang w:val="en-PH" w:eastAsia="en-PH"/>
-              <w14:ligatures w14:val="standardContextual"/>
-            </w:rPr>
-          </w:pPr>
-          <w:hyperlink w:anchor="_Toc207391941" w:history="1">
-            <w:r>
-              <w:rPr>
-                <w:rStyle w:val="Hyperlink"/>
-                <w:rFonts w:ascii="Times New Roman" w:hAnsi="Times New Roman"/>
-                <w:noProof/>
-              </w:rPr>
-              <w:t>a.</w:t>
-            </w:r>
-            <w:r>
-              <w:rPr>
-                <w:rFonts w:cstheme="minorBidi"/>
-                <w:noProof/>
-                <w:kern w:val="2"/>
-                <w:sz w:val="24"/>
-                <w:szCs w:val="24"/>
-                <w:lang w:val="en-PH" w:eastAsia="en-PH"/>
-                <w14:ligatures w14:val="standardContextual"/>
-              </w:rPr>
-              <w:tab/>
-            </w:r>
-            <w:r>
-              <w:rPr>
-                <w:rStyle w:val="Hyperlink"/>
-                <w:rFonts w:ascii="Times New Roman" w:hAnsi="Times New Roman"/>
-                <w:noProof/>
-              </w:rPr>
-              <w:t>Object Detection and Voice Assisted Navigation: Smart Hat</w:t>
-            </w:r>
-            <w:r>
-              <w:rPr>
-                <w:noProof/>
-                <w:webHidden/>
-              </w:rPr>
-              <w:tab/>
-            </w:r>
-            <w:r>
-              <w:rPr>
-                <w:noProof/>
-                <w:webHidden/>
-              </w:rPr>
-              <w:fldChar w:fldCharType="begin"/>
-            </w:r>
-            <w:r>
-              <w:rPr>
-                <w:noProof/>
-                <w:webHidden/>
-              </w:rPr>
-              <w:instrText xml:space="preserve"> PAGEREF _Toc207391941 \h </w:instrText>
-            </w:r>
-            <w:r>
-              <w:rPr>
-                <w:noProof/>
-                <w:webHidden/>
-              </w:rPr>
-            </w:r>
-            <w:r>
-              <w:rPr>
-                <w:noProof/>
-                <w:webHidden/>
-              </w:rPr>
-              <w:fldChar w:fldCharType="separate"/>
-            </w:r>
-            <w:r>
-              <w:rPr>
-                <w:noProof/>
-                <w:webHidden/>
-              </w:rPr>
-              <w:t>3</w:t>
-            </w:r>
-            <w:r>
-              <w:rPr>
-                <w:noProof/>
-                <w:webHidden/>
-              </w:rPr>
-              <w:fldChar w:fldCharType="end"/>
-            </w:r>
-          </w:hyperlink>
-        </w:p>
-        <w:p>
-          <w:pPr>
-            <w:pStyle w:val="TOC2"/>
-            <w:tabs>
-              <w:tab w:val="left" w:pos="720"/>
-              <w:tab w:val="right" w:leader="dot" w:pos="9350"/>
-            </w:tabs>
-            <w:rPr>
-              <w:rFonts w:cstheme="minorBidi"/>
-              <w:noProof/>
-              <w:kern w:val="2"/>
-              <w:sz w:val="24"/>
-              <w:szCs w:val="24"/>
-              <w:lang w:val="en-PH" w:eastAsia="en-PH"/>
-              <w14:ligatures w14:val="standardContextual"/>
-            </w:rPr>
-          </w:pPr>
-          <w:hyperlink w:anchor="_Toc207391942" w:history="1">
-            <w:r>
-              <w:rPr>
-                <w:rStyle w:val="Hyperlink"/>
-                <w:rFonts w:ascii="Times New Roman" w:hAnsi="Times New Roman"/>
-                <w:noProof/>
-              </w:rPr>
-              <w:t>b.</w:t>
-            </w:r>
-            <w:r>
-              <w:rPr>
-                <w:rFonts w:cstheme="minorBidi"/>
-                <w:noProof/>
-                <w:kern w:val="2"/>
-                <w:sz w:val="24"/>
-                <w:szCs w:val="24"/>
-                <w:lang w:val="en-PH" w:eastAsia="en-PH"/>
-                <w14:ligatures w14:val="standardContextual"/>
-              </w:rPr>
-              <w:tab/>
-            </w:r>
-            <w:r>
-              <w:rPr>
-                <w:rStyle w:val="Hyperlink"/>
-                <w:rFonts w:ascii="Times New Roman" w:hAnsi="Times New Roman"/>
-                <w:noProof/>
-              </w:rPr>
-              <w:t>Clearway Companion – an AI powered AI for Visually Impaired</w:t>
-            </w:r>
-            <w:r>
-              <w:rPr>
-                <w:noProof/>
-                <w:webHidden/>
-              </w:rPr>
-              <w:tab/>
-            </w:r>
-            <w:r>
-              <w:rPr>
-                <w:noProof/>
-                <w:webHidden/>
-              </w:rPr>
-              <w:fldChar w:fldCharType="begin"/>
-            </w:r>
-            <w:r>
-              <w:rPr>
-                <w:noProof/>
-                <w:webHidden/>
-              </w:rPr>
-              <w:instrText xml:space="preserve"> PAGEREF _Toc207391942 \h </w:instrText>
-            </w:r>
-            <w:r>
-              <w:rPr>
-                <w:noProof/>
-                <w:webHidden/>
-              </w:rPr>
-            </w:r>
-            <w:r>
-              <w:rPr>
-                <w:noProof/>
-                <w:webHidden/>
-              </w:rPr>
-              <w:fldChar w:fldCharType="separate"/>
-            </w:r>
-            <w:r>
-              <w:rPr>
-                <w:noProof/>
-                <w:webHidden/>
-              </w:rPr>
-              <w:t>3</w:t>
-            </w:r>
-            <w:r>
-              <w:rPr>
-                <w:noProof/>
+              <w:t>4</w:t>
+            </w:r>
+            <w:r>
+              <w:rPr>
                 <w:webHidden/>
               </w:rPr>
               <w:fldChar w:fldCharType="end"/>
@@ -1294,7 +1164,7 @@
               <w14:ligatures w14:val="standardContextual"/>
             </w:rPr>
           </w:pPr>
-          <w:hyperlink w:anchor="_Toc207391943" w:history="1">
+          <w:hyperlink w:anchor="_Toc207393586" w:history="1">
             <w:r>
               <w:rPr>
                 <w:rStyle w:val="Hyperlink"/>
@@ -1338,7 +1208,7 @@
               <w:rPr>
                 <w:webHidden/>
               </w:rPr>
-              <w:instrText xml:space="preserve"> PAGEREF _Toc207391943 \h </w:instrText>
+              <w:instrText xml:space="preserve"> PAGEREF _Toc207393586 \h </w:instrText>
             </w:r>
             <w:r>
               <w:rPr>
@@ -1355,7 +1225,7 @@
               <w:rPr>
                 <w:webHidden/>
               </w:rPr>
-              <w:t>3</w:t>
+              <w:t>6</w:t>
             </w:r>
             <w:r>
               <w:rPr>
@@ -1377,7 +1247,7 @@
               <w14:ligatures w14:val="standardContextual"/>
             </w:rPr>
           </w:pPr>
-          <w:hyperlink w:anchor="_Toc207391944" w:history="1">
+          <w:hyperlink w:anchor="_Toc207393587" w:history="1">
             <w:r>
               <w:rPr>
                 <w:rStyle w:val="Hyperlink"/>
@@ -1421,7 +1291,7 @@
               <w:rPr>
                 <w:webHidden/>
               </w:rPr>
-              <w:instrText xml:space="preserve"> PAGEREF _Toc207391944 \h </w:instrText>
+              <w:instrText xml:space="preserve"> PAGEREF _Toc207393587 \h </w:instrText>
             </w:r>
             <w:r>
               <w:rPr>
@@ -1438,7 +1308,7 @@
               <w:rPr>
                 <w:webHidden/>
               </w:rPr>
-              <w:t>4</w:t>
+              <w:t>7</w:t>
             </w:r>
             <w:r>
               <w:rPr>
@@ -1460,7 +1330,7 @@
               <w14:ligatures w14:val="standardContextual"/>
             </w:rPr>
           </w:pPr>
-          <w:hyperlink w:anchor="_Toc207391945" w:history="1">
+          <w:hyperlink w:anchor="_Toc207393588" w:history="1">
             <w:r>
               <w:rPr>
                 <w:rStyle w:val="Hyperlink"/>
@@ -1504,7 +1374,7 @@
               <w:rPr>
                 <w:webHidden/>
               </w:rPr>
-              <w:instrText xml:space="preserve"> PAGEREF _Toc207391945 \h </w:instrText>
+              <w:instrText xml:space="preserve"> PAGEREF _Toc207393588 \h </w:instrText>
             </w:r>
             <w:r>
               <w:rPr>
@@ -1521,7 +1391,7 @@
               <w:rPr>
                 <w:webHidden/>
               </w:rPr>
-              <w:t>4</w:t>
+              <w:t>7</w:t>
             </w:r>
             <w:r>
               <w:rPr>
@@ -1543,7 +1413,7 @@
               <w14:ligatures w14:val="standardContextual"/>
             </w:rPr>
           </w:pPr>
-          <w:hyperlink w:anchor="_Toc207391946" w:history="1">
+          <w:hyperlink w:anchor="_Toc207393589" w:history="1">
             <w:r>
               <w:rPr>
                 <w:rStyle w:val="Hyperlink"/>
@@ -1587,7 +1457,7 @@
               <w:rPr>
                 <w:webHidden/>
               </w:rPr>
-              <w:instrText xml:space="preserve"> PAGEREF _Toc207391946 \h </w:instrText>
+              <w:instrText xml:space="preserve"> PAGEREF _Toc207393589 \h </w:instrText>
             </w:r>
             <w:r>
               <w:rPr>
@@ -1604,7 +1474,7 @@
               <w:rPr>
                 <w:webHidden/>
               </w:rPr>
-              <w:t>4</w:t>
+              <w:t>7</w:t>
             </w:r>
             <w:r>
               <w:rPr>
@@ -1626,7 +1496,7 @@
               <w14:ligatures w14:val="standardContextual"/>
             </w:rPr>
           </w:pPr>
-          <w:hyperlink w:anchor="_Toc207391947" w:history="1">
+          <w:hyperlink w:anchor="_Toc207393590" w:history="1">
             <w:r>
               <w:rPr>
                 <w:rStyle w:val="Hyperlink"/>
@@ -1666,7 +1536,7 @@
               <w:rPr>
                 <w:webHidden/>
               </w:rPr>
-              <w:instrText xml:space="preserve"> PAGEREF _Toc207391947 \h </w:instrText>
+              <w:instrText xml:space="preserve"> PAGEREF _Toc207393590 \h </w:instrText>
             </w:r>
             <w:r>
               <w:rPr>
@@ -1683,7 +1553,7 @@
               <w:rPr>
                 <w:webHidden/>
               </w:rPr>
-              <w:t>4</w:t>
+              <w:t>7</w:t>
             </w:r>
             <w:r>
               <w:rPr>
@@ -1726,7 +1596,7 @@
           <w:szCs w:val="36"/>
         </w:rPr>
       </w:pPr>
-      <w:bookmarkStart w:id="1" w:name="_Toc207391937"/>
+      <w:bookmarkStart w:id="1" w:name="_Toc207393582"/>
       <w:r>
         <w:rPr>
           <w:rFonts w:ascii="Times New Roman" w:hAnsi="Times New Roman" w:cs="Times New Roman"/>
@@ -1735,7 +1605,6 @@
           <w:sz w:val="36"/>
           <w:szCs w:val="36"/>
         </w:rPr>
-        <w:lastRenderedPageBreak/>
         <w:t>Introduction</w:t>
       </w:r>
       <w:bookmarkEnd w:id="1"/>
@@ -1751,59 +1620,140 @@
         <w:rPr>
           <w:rFonts w:ascii="Times New Roman" w:hAnsi="Times New Roman" w:cs="Times New Roman"/>
         </w:rPr>
-        <w:t xml:space="preserve">{State the growing or current number of visually impaired, their status (partially or completely impaired, etc.}. There are a lot of methods that attempts to provide them </w:t>
+        <w:t xml:space="preserve">Despite policy and infrastructure efforts, the daily mobility of visually impaired people remains restricted. For example, guide dogs are effective but entail high cost and long training times. Simple tools like the white cane give local touch feedback, but they require active probing and can miss overhead or distant obstacles. Electronic aids (e.g. sonar canes, GPS apps) can supplement these methods, yet they often provide sparse or non-spatial cues. Recent advances in wearable computing offer new possibilities: on-board cameras and sensors can continuously scan the surroundings, and processors can analyze scenes in real time. </w:t>
+      </w:r>
+      <w:proofErr w:type="gramStart"/>
+      <w:r>
+        <w:rPr>
+          <w:rFonts w:ascii="Times New Roman" w:hAnsi="Times New Roman" w:cs="Times New Roman"/>
+        </w:rPr>
+        <w:t>In particular, sensory</w:t>
+      </w:r>
+      <w:proofErr w:type="gramEnd"/>
+      <w:r>
+        <w:rPr>
+          <w:rFonts w:ascii="Times New Roman" w:hAnsi="Times New Roman" w:cs="Times New Roman"/>
+        </w:rPr>
+        <w:t xml:space="preserve"> substitution – conveying visual information via sound – has shown promise for non-invasive assistance</w:t>
+      </w:r>
+    </w:p>
+    <w:p>
+      <w:pPr>
+        <w:ind w:left="720"/>
+        <w:rPr>
+          <w:rFonts w:ascii="Times New Roman" w:hAnsi="Times New Roman" w:cs="Times New Roman"/>
+        </w:rPr>
+      </w:pPr>
+      <w:r>
+        <w:rPr>
+          <w:rFonts w:ascii="Times New Roman" w:hAnsi="Times New Roman" w:cs="Times New Roman"/>
+        </w:rPr>
+        <w:t xml:space="preserve">Visual-to-auditory sensory substitution devices (SSDs) acquire visual data (from a camera or depth sensor) and render it through the auditory channel. Classic examples like </w:t>
+      </w:r>
+      <w:proofErr w:type="gramStart"/>
+      <w:r>
+        <w:rPr>
+          <w:rFonts w:ascii="Times New Roman" w:hAnsi="Times New Roman" w:cs="Times New Roman"/>
+        </w:rPr>
+        <w:t>The</w:t>
+      </w:r>
+      <w:proofErr w:type="gramEnd"/>
+      <w:r>
+        <w:rPr>
+          <w:rFonts w:ascii="Times New Roman" w:hAnsi="Times New Roman" w:cs="Times New Roman"/>
+        </w:rPr>
+        <w:t xml:space="preserve"> </w:t>
       </w:r>
       <w:proofErr w:type="spellStart"/>
       <w:r>
         <w:rPr>
           <w:rFonts w:ascii="Times New Roman" w:hAnsi="Times New Roman" w:cs="Times New Roman"/>
         </w:rPr>
-        <w:t>techquies</w:t>
+        <w:t>vOICe</w:t>
       </w:r>
       <w:proofErr w:type="spellEnd"/>
       <w:r>
         <w:rPr>
           <w:rFonts w:ascii="Times New Roman" w:hAnsi="Times New Roman" w:cs="Times New Roman"/>
         </w:rPr>
-        <w:t xml:space="preserve"> to navigate the world which I categorized into two groups: Primary where the visual data is primary processed by the person themselves and Secondary where the visual information is processed by some other entity before provided to the person. Examples of pre-existing solution include something has simple has a guide dog (secondary), cane (primary), or advance has AI powered visual recognition devices (secondary)</w:t>
-      </w:r>
-      <w:r>
-        <w:rPr>
-          <w:rFonts w:ascii="Times New Roman" w:hAnsi="Times New Roman" w:cs="Times New Roman"/>
-        </w:rPr>
-        <w:t xml:space="preserve">, and our target Sensory Substitution Devices (primary). </w:t>
-      </w:r>
-      <w:r>
-        <w:rPr>
-          <w:rFonts w:ascii="Times New Roman" w:hAnsi="Times New Roman" w:cs="Times New Roman"/>
-        </w:rPr>
-        <w:t xml:space="preserve">Here the paper’s </w:t>
-      </w:r>
-      <w:r>
-        <w:rPr>
-          <w:rFonts w:ascii="Times New Roman" w:hAnsi="Times New Roman" w:cs="Times New Roman"/>
-        </w:rPr>
-        <w:t>two</w:t>
-      </w:r>
-      <w:r>
-        <w:rPr>
-          <w:rFonts w:ascii="Times New Roman" w:hAnsi="Times New Roman" w:cs="Times New Roman"/>
-        </w:rPr>
-        <w:t xml:space="preserve"> primary </w:t>
+        <w:t xml:space="preserve"> transform images to soundscapes, enabling blind users to “hear” shapes and spatial layouts. Neuroscientific studies find that blind users of SSDs can develop visual-like perceptions from these sounds, leveraging cross-modal brain plasticity. However, mapping a complex 3D world into audio is inherently challenging: human vision conveys far more detail than hearing can naturally represent. Designers therefore emphasize transmitting only critical information (to avoid overload) and choosing audio parameters that remain distinct in perception</w:t>
+      </w:r>
+    </w:p>
+    <w:p>
+      <w:pPr>
+        <w:ind w:left="720"/>
+        <w:rPr>
+          <w:rFonts w:ascii="Times New Roman" w:hAnsi="Times New Roman" w:cs="Times New Roman"/>
+        </w:rPr>
+      </w:pPr>
+      <w:r>
+        <w:rPr>
+          <w:rFonts w:ascii="Times New Roman" w:hAnsi="Times New Roman" w:cs="Times New Roman"/>
+        </w:rPr>
+        <w:t xml:space="preserve">The World Navigation Hat builds on these ideas. It uses a depth camera and inertial sensors to create a live spatial map. This map is </w:t>
       </w:r>
       <w:proofErr w:type="spellStart"/>
       <w:r>
         <w:rPr>
           <w:rFonts w:ascii="Times New Roman" w:hAnsi="Times New Roman" w:cs="Times New Roman"/>
         </w:rPr>
-        <w:t>philosphies</w:t>
+        <w:t>sonified</w:t>
       </w:r>
       <w:proofErr w:type="spellEnd"/>
       <w:r>
         <w:rPr>
           <w:rFonts w:ascii="Times New Roman" w:hAnsi="Times New Roman" w:cs="Times New Roman"/>
         </w:rPr>
-        <w:t xml:space="preserve"> come into play</w:t>
+        <w:t xml:space="preserve">: for example, closer obstacles trigger higher intensity and pitch, while lateral position is mapped to stereo pan. Crucially, we adjust these mappings using psychoacoustic models. For instance, we apply </w:t>
+      </w:r>
+      <w:proofErr w:type="gramStart"/>
+      <w:r>
+        <w:rPr>
+          <w:rFonts w:ascii="Times New Roman" w:hAnsi="Times New Roman" w:cs="Times New Roman"/>
+        </w:rPr>
+        <w:t>equal-loudness</w:t>
+      </w:r>
+      <w:proofErr w:type="gramEnd"/>
+      <w:r>
+        <w:rPr>
+          <w:rFonts w:ascii="Times New Roman" w:hAnsi="Times New Roman" w:cs="Times New Roman"/>
+        </w:rPr>
+        <w:t xml:space="preserve"> weighting to ensure all frequencies are perceived at comparable loudness, preventing some cues from dominating due to human ear sensitivity. We also tune the audio so that mapped dimensions (e.g. pitch vs. volume) are perceptually independent. By grounding the design in human hearing characteristics, our goal is an intuitive soundscape requiring minimal training. The system is implemented on a Raspberry Pi with a Linux-based, modular OS. This enables flexible extension: </w:t>
+      </w:r>
+      <w:r>
+        <w:rPr>
+          <w:rFonts w:ascii="Times New Roman" w:hAnsi="Times New Roman" w:cs="Times New Roman"/>
+        </w:rPr>
+        <w:lastRenderedPageBreak/>
+        <w:t>we can add hand-gesture input or integration with cloud services without redesigning the core. For example, voice-controlled assistants (e.g. Alexa, Google Assistant) have proven highly useful for blind users, and our Hat’s platform can interface with these. Likewise, connecting to IoT services (as in systems like VISISENSE) could allow offloading heavy vision processing to the cloud or sharing data with smart infrastructure.</w:t>
+      </w:r>
+    </w:p>
+    <w:p>
+      <w:pPr>
+        <w:ind w:left="720"/>
+        <w:rPr>
+          <w:rFonts w:ascii="Times New Roman" w:hAnsi="Times New Roman" w:cs="Times New Roman"/>
+        </w:rPr>
+      </w:pPr>
+      <w:r>
+        <w:rPr>
+          <w:rFonts w:ascii="Times New Roman" w:hAnsi="Times New Roman" w:cs="Times New Roman"/>
+        </w:rPr>
+        <w:t xml:space="preserve">In summary, this project aims to create a head-mounted navigation aid that (a) translates depth and spatial layout into an auditory display using human-centered psychoacoustic mapping, and (b) provides a modular, augmented platform for control and connectivity. The following sections detail these two philosophical objectives, survey related </w:t>
+      </w:r>
+      <w:proofErr w:type="gramStart"/>
+      <w:r>
+        <w:rPr>
+          <w:rFonts w:ascii="Times New Roman" w:hAnsi="Times New Roman" w:cs="Times New Roman"/>
+        </w:rPr>
+        <w:t>work, and</w:t>
+      </w:r>
+      <w:proofErr w:type="gramEnd"/>
+      <w:r>
+        <w:rPr>
+          <w:rFonts w:ascii="Times New Roman" w:hAnsi="Times New Roman" w:cs="Times New Roman"/>
+        </w:rPr>
+        <w:t xml:space="preserve"> outline the planned evaluation methodology.</w:t>
       </w:r>
     </w:p>
     <w:p>
@@ -1817,12 +1767,12 @@
           <w:rFonts w:ascii="Times New Roman" w:hAnsi="Times New Roman" w:cs="Times New Roman"/>
         </w:rPr>
       </w:pPr>
-      <w:bookmarkStart w:id="2" w:name="_Toc207391938"/>
-      <w:r>
-        <w:rPr>
-          <w:rFonts w:ascii="Times New Roman" w:hAnsi="Times New Roman" w:cs="Times New Roman"/>
-        </w:rPr>
-        <w:t>Sensory Substitution of Visual and Depth to Sound</w:t>
+      <w:bookmarkStart w:id="2" w:name="_Toc207393583"/>
+      <w:r>
+        <w:rPr>
+          <w:rFonts w:ascii="Times New Roman" w:hAnsi="Times New Roman" w:cs="Times New Roman"/>
+        </w:rPr>
+        <w:t>Sensory Substitution</w:t>
       </w:r>
       <w:bookmarkEnd w:id="2"/>
     </w:p>
@@ -1837,14 +1787,40 @@
         <w:rPr>
           <w:rFonts w:ascii="Times New Roman" w:hAnsi="Times New Roman" w:cs="Times New Roman"/>
         </w:rPr>
-        <w:t xml:space="preserve">SSDs(Sensory Substitution Devices) more specifically when it comes to  Visual to Sound such has “The </w:t>
+        <w:t>The first core principle is sensory substitution: conveying visual-spatial information through sound. In our Hat, live video/depth data is processed into audio in real time. Research in neuroscience indicates this can be effective: when blind users wear an auditory SSD for months, they often report detailed “visual” sensations triggered by sound. This is explained by the brain’s multimodal organization: in the absence of vision, occipital (visual) cortex can be repurposed to interpret auditory or tactile input for spatial cognition. Importantly, this plasticity is not limited to early blindness – even adults can learn new cross-modal mappings given sufficient training. Thus, we design the Hat’s audio output to be as intuitive as possible to speed learning.</w:t>
+      </w:r>
+    </w:p>
+    <w:p>
+      <w:pPr>
+        <w:ind w:left="1440"/>
+        <w:rPr>
+          <w:rFonts w:ascii="Times New Roman" w:hAnsi="Times New Roman" w:cs="Times New Roman"/>
+        </w:rPr>
+      </w:pPr>
+      <w:r>
+        <w:rPr>
+          <w:rFonts w:ascii="Times New Roman" w:hAnsi="Times New Roman" w:cs="Times New Roman"/>
+        </w:rPr>
+        <w:t xml:space="preserve">Our audio encoding strategy is inspired by proven SSD designs. For example, </w:t>
+      </w:r>
+      <w:r>
+        <w:rPr>
+          <w:rFonts w:ascii="Times New Roman" w:hAnsi="Times New Roman" w:cs="Times New Roman"/>
+        </w:rPr>
+        <w:t>“</w:t>
+      </w:r>
+      <w:r>
+        <w:rPr>
+          <w:rFonts w:ascii="Times New Roman" w:hAnsi="Times New Roman" w:cs="Times New Roman"/>
+        </w:rPr>
+        <w:t xml:space="preserve">Stoll et al.’s </w:t>
       </w:r>
       <w:proofErr w:type="spellStart"/>
       <w:r>
         <w:rPr>
           <w:rFonts w:ascii="Times New Roman" w:hAnsi="Times New Roman" w:cs="Times New Roman"/>
         </w:rPr>
-        <w:t>vOICe</w:t>
+        <w:t>MeloSee</w:t>
       </w:r>
       <w:proofErr w:type="spellEnd"/>
       <w:r>
@@ -1857,117 +1833,63 @@
         <w:rPr>
           <w:rFonts w:ascii="Times New Roman" w:hAnsi="Times New Roman" w:cs="Times New Roman"/>
         </w:rPr>
-        <w:t xml:space="preserve"> </w:t>
-      </w:r>
-      <w:sdt>
-        <w:sdtPr>
-          <w:rPr>
-            <w:rFonts w:ascii="Times New Roman" w:hAnsi="Times New Roman" w:cs="Times New Roman"/>
-          </w:rPr>
-          <w:id w:val="1118415774"/>
-          <w:citation/>
-        </w:sdtPr>
-        <w:sdtContent>
-          <w:r>
-            <w:rPr>
-              <w:rFonts w:ascii="Times New Roman" w:hAnsi="Times New Roman" w:cs="Times New Roman"/>
-            </w:rPr>
-            <w:fldChar w:fldCharType="begin"/>
-          </w:r>
-          <w:r>
-            <w:rPr>
-              <w:rFonts w:ascii="Times New Roman" w:hAnsi="Times New Roman" w:cs="Times New Roman"/>
-            </w:rPr>
-            <w:instrText xml:space="preserve"> CITATION Jam14 \l 13321 </w:instrText>
-          </w:r>
-          <w:r>
-            <w:rPr>
-              <w:rFonts w:ascii="Times New Roman" w:hAnsi="Times New Roman" w:cs="Times New Roman"/>
-            </w:rPr>
-            <w:fldChar w:fldCharType="separate"/>
-          </w:r>
-          <w:r>
-            <w:rPr>
-              <w:rFonts w:ascii="Times New Roman" w:hAnsi="Times New Roman" w:cs="Times New Roman"/>
-              <w:noProof/>
-            </w:rPr>
-            <w:t>(Doward, 2014)</w:t>
-          </w:r>
-          <w:r>
-            <w:rPr>
-              <w:rFonts w:ascii="Times New Roman" w:hAnsi="Times New Roman" w:cs="Times New Roman"/>
-            </w:rPr>
-            <w:fldChar w:fldCharType="end"/>
-          </w:r>
-        </w:sdtContent>
-      </w:sdt>
-      <w:r>
-        <w:rPr>
-          <w:rFonts w:ascii="Times New Roman" w:hAnsi="Times New Roman" w:cs="Times New Roman"/>
-        </w:rPr>
-        <w:t>, “</w:t>
+        <w:t xml:space="preserve"> device mapped a 2D depth image into a “melody” in which object </w:t>
+      </w:r>
+      <w:proofErr w:type="gramStart"/>
+      <w:r>
+        <w:rPr>
+          <w:rFonts w:ascii="Times New Roman" w:hAnsi="Times New Roman" w:cs="Times New Roman"/>
+        </w:rPr>
+        <w:t>distance controlled</w:t>
+      </w:r>
+      <w:proofErr w:type="gramEnd"/>
+      <w:r>
+        <w:rPr>
+          <w:rFonts w:ascii="Times New Roman" w:hAnsi="Times New Roman" w:cs="Times New Roman"/>
+        </w:rPr>
+        <w:t xml:space="preserve"> loudness, pitch encoded vertical position, and stereo panning indicated left-right position. Similarly, our system uses a spectrogram-like scheme: each image column (at a given angle) becomes a time-slice of audio, where higher rows (closer objects) are rendered with higher frequencies or greater volume. Unlike naive sonification, we incorporate human psychoacoustics. For instance, audio output is calibrated by equal-loudness contours so that sounds at different pitches are perceived equally loud when they should be. We also ensure orthogonality: changing obstacle distance alters loudness without inadvertently shifting perceived pitch, and vice versa. These precautions follow recommendations from auditory display research, which shows that arbitrary mappings often confuse users unless perceptual interactions are managed.</w:t>
+      </w:r>
+    </w:p>
+    <w:p>
+      <w:pPr>
+        <w:ind w:left="1440"/>
+        <w:rPr>
+          <w:rFonts w:ascii="Times New Roman" w:hAnsi="Times New Roman" w:cs="Times New Roman"/>
+        </w:rPr>
+      </w:pPr>
+      <w:r>
+        <w:rPr>
+          <w:rFonts w:ascii="Times New Roman" w:hAnsi="Times New Roman" w:cs="Times New Roman"/>
+        </w:rPr>
+        <w:t xml:space="preserve">To avoid cognitive overload, we filter and prioritize inputs. Only key obstacles or features within a certain field of view are </w:t>
       </w:r>
       <w:proofErr w:type="spellStart"/>
       <w:r>
         <w:rPr>
           <w:rFonts w:ascii="Times New Roman" w:hAnsi="Times New Roman" w:cs="Times New Roman"/>
         </w:rPr>
-        <w:t>EyeMusic</w:t>
+        <w:t>sonified</w:t>
       </w:r>
       <w:proofErr w:type="spellEnd"/>
       <w:r>
         <w:rPr>
           <w:rFonts w:ascii="Times New Roman" w:hAnsi="Times New Roman" w:cs="Times New Roman"/>
         </w:rPr>
-        <w:t>”, and “</w:t>
+        <w:t xml:space="preserve">, consistent with expert SSD design rules. This “focal” sonification approach prevents the auditory channel from being flooded with information. In practice, the hat’s camera depth map might be </w:t>
       </w:r>
       <w:proofErr w:type="spellStart"/>
       <w:r>
         <w:rPr>
           <w:rFonts w:ascii="Times New Roman" w:hAnsi="Times New Roman" w:cs="Times New Roman"/>
         </w:rPr>
-        <w:t>SoundSight</w:t>
+        <w:t>downsampled</w:t>
       </w:r>
       <w:proofErr w:type="spellEnd"/>
       <w:r>
         <w:rPr>
           <w:rFonts w:ascii="Times New Roman" w:hAnsi="Times New Roman" w:cs="Times New Roman"/>
         </w:rPr>
-        <w:t xml:space="preserve"> App” shows that users with enough training can identify shapes, letter, objects, and even navigate environments from substituted sound alone. What makes this theory different is that it attempts to solve key challenges and limitations of these devices, the theory states </w:t>
-      </w:r>
-      <w:r>
-        <w:rPr>
-          <w:rFonts w:ascii="Times New Roman" w:hAnsi="Times New Roman" w:cs="Times New Roman"/>
-        </w:rPr>
-        <w:t xml:space="preserve">that by incorporating depth projected into a </w:t>
-      </w:r>
-      <w:proofErr w:type="spellStart"/>
-      <w:r>
-        <w:rPr>
-          <w:rFonts w:ascii="Times New Roman" w:hAnsi="Times New Roman" w:cs="Times New Roman"/>
-        </w:rPr>
-        <w:t>virual</w:t>
-      </w:r>
-      <w:proofErr w:type="spellEnd"/>
-      <w:r>
-        <w:rPr>
-          <w:rFonts w:ascii="Times New Roman" w:hAnsi="Times New Roman" w:cs="Times New Roman"/>
-        </w:rPr>
-        <w:t xml:space="preserve"> environment then partially translated into a spectrogram (Previous limitations being limited spatial and temporal bandwidth is solved by this theory by only translating the direct vertical view of the user) with taking account of the Equal-loudness contour(solves the limitation of sounding unpleasant or harsh over load periods of time) and changing heatmaps(solves the limitation of Sensory overload and cognitive load) than the users can more easily learn to use the device (Previous limitations being complex training requirements). The existing SSDs although promising results haven’t gained widespread traction because of </w:t>
-      </w:r>
-      <w:proofErr w:type="gramStart"/>
-      <w:r>
-        <w:rPr>
-          <w:rFonts w:ascii="Times New Roman" w:hAnsi="Times New Roman" w:cs="Times New Roman"/>
-        </w:rPr>
-        <w:t>all of</w:t>
-      </w:r>
-      <w:proofErr w:type="gramEnd"/>
-      <w:r>
-        <w:rPr>
-          <w:rFonts w:ascii="Times New Roman" w:hAnsi="Times New Roman" w:cs="Times New Roman"/>
-        </w:rPr>
-        <w:t xml:space="preserve"> these issues plus being high cost and uncomfortable (solved by being a hat instead of near the sensitive body parts like eyes and ears). Hopefully this theory could possibly allow true perceptual integration by not only focusing on hardware or the software aspects but also human consciousness and psychology. </w:t>
+        <w:t xml:space="preserve"> or segmented so that only the nearest objects produce sounds. The user should hear a stable, continuous audio scene that highlights immediate hazards while suppressing distant or irrelevant details. By focusing on salient spatial cues and tuning the audio to human hearing, we aim to make the navigation sounds learnable and actionable with minimal training.</w:t>
       </w:r>
     </w:p>
     <w:p>
@@ -1981,11 +1903,12 @@
           <w:rFonts w:ascii="Times New Roman" w:hAnsi="Times New Roman" w:cs="Times New Roman"/>
         </w:rPr>
       </w:pPr>
-      <w:bookmarkStart w:id="3" w:name="_Toc207391939"/>
-      <w:r>
-        <w:rPr>
-          <w:rFonts w:ascii="Times New Roman" w:hAnsi="Times New Roman" w:cs="Times New Roman"/>
-        </w:rPr>
+      <w:bookmarkStart w:id="3" w:name="_Toc207393584"/>
+      <w:r>
+        <w:rPr>
+          <w:rFonts w:ascii="Times New Roman" w:hAnsi="Times New Roman" w:cs="Times New Roman"/>
+        </w:rPr>
+        <w:lastRenderedPageBreak/>
         <w:t>Argumented Modular Operating System</w:t>
       </w:r>
       <w:bookmarkEnd w:id="3"/>
@@ -1995,47 +1918,42 @@
         <w:ind w:left="1440"/>
       </w:pPr>
       <w:r>
-        <w:t xml:space="preserve">This objective is that the operating system the raspberry pi will implement will not be limited to the primary feature but since it already includes capabilities to handle applications since users all have different needs and wants, for example if the user is unable to use their phones either through visual </w:t>
-      </w:r>
-      <w:proofErr w:type="spellStart"/>
-      <w:r>
-        <w:t>imparements</w:t>
-      </w:r>
-      <w:proofErr w:type="spellEnd"/>
-      <w:r>
-        <w:t xml:space="preserve"> or inconvenience of holding a phone an application can be installed that uses the Hat’s camera to detect the hand </w:t>
-      </w:r>
-      <w:proofErr w:type="spellStart"/>
-      <w:r>
-        <w:t>guestures</w:t>
-      </w:r>
-      <w:proofErr w:type="spellEnd"/>
-      <w:r>
-        <w:t xml:space="preserve"> of the user to navigate the system. This objective also allows applications to provide the user a personal argumented assistant that could observe the environment, keep track of previous situations, and much more to aid the user in their unique needs and wants. This also opens the door to </w:t>
-      </w:r>
-      <w:proofErr w:type="gramStart"/>
-      <w:r>
-        <w:t>IoT</w:t>
-      </w:r>
-      <w:proofErr w:type="gramEnd"/>
-      <w:r>
-        <w:t xml:space="preserve"> and automation systems has applications like for health keeps tracks of specific sensors to a </w:t>
-      </w:r>
-      <w:proofErr w:type="gramStart"/>
-      <w:r>
-        <w:t>centralized systems</w:t>
-      </w:r>
-      <w:proofErr w:type="gramEnd"/>
-      <w:r>
-        <w:t xml:space="preserve">, or automation applications with combination like with the hand </w:t>
-      </w:r>
-      <w:proofErr w:type="spellStart"/>
-      <w:r>
-        <w:t>guesture</w:t>
-      </w:r>
-      <w:proofErr w:type="spellEnd"/>
-      <w:r>
-        <w:t xml:space="preserve"> applications allows the user to automatically help them with their work with minimal effort.</w:t>
+        <w:t>The second principle is a flexible software platform: an augmented modular operating system. We implement this on a Raspberry Pi single-board computer. The Pi is chosen for its accessibility, low cost, and community support. Its Linux OS (e.g. Raspbian) allows rapid development of modular components (camera drivers, sensor fusion, audio synthesis, etc.) that can be updated independently. This modularity means the Hat can be extended: for example, a computer vision module (e.g. object recognition via TensorFlow) could be added as a separate process without altering the core navigation logic.</w:t>
+      </w:r>
+    </w:p>
+    <w:p>
+      <w:pPr>
+        <w:ind w:left="1440"/>
+      </w:pPr>
+    </w:p>
+    <w:p>
+      <w:pPr>
+        <w:ind w:left="1440"/>
+      </w:pPr>
+      <w:r>
+        <w:t>The modular OS also enables advanced interaction modes. We plan to incorporate hand-gesture controls: for instance, a palm sensor or Leap Motion unit can be attached to the hat, allowing the user to issue simple gestures (swipe, tap) to change modes or ask for information. Such alternatives improve usability: voice or gesture commands are intuitive and hands-free. They have proven value; for example, a Raspberry Pi–based wheelchair used voice and hand gestures for control, making it accessible to users with limited mobility. Likewise, we will interface the Hat with voice assistants. Contemporary smart speakers (Amazon Alexa, Google Home) are extremely useful to blind users, as they provide spoken information on demand. By connecting our device to these platforms (via internet), a user could query the environment (“What’s in front of me?”) or request external data (directions, weather) through the hat’s audio output.</w:t>
+      </w:r>
+    </w:p>
+    <w:p>
+      <w:pPr>
+        <w:ind w:left="1440"/>
+      </w:pPr>
+      <w:r>
+        <w:t>Networking (Wi-Fi, Bluetooth) opens further IoT possibilities. For example, we might pair the hat with smartphones or cloud services for heavy computation: depth data could be streamed to a remote server for scene understanding. This concept is supported by systems like VISISENSE, an IoT-based assistive navigation aid that achieved &gt;99% object detection accuracy and low latency by offloading vision tasks to cloud AI. In future iterations, the Hat could similarly leverage external processing or share maps with other smart city infrastructure. The underlying Raspberry Pi OS handles networking and allows these modules to plug into the system easily.</w:t>
+      </w:r>
+    </w:p>
+    <w:p>
+      <w:pPr>
+        <w:ind w:left="1440"/>
+      </w:pPr>
+      <w:r>
+        <w:t>In sum</w:t>
+      </w:r>
+      <w:r>
+        <w:t>mary</w:t>
+      </w:r>
+      <w:r>
+        <w:t>, our augmented OS goal is to make the World Navigation Hat a “platform” rather than a closed device. Sensors and audio synthesis form the core, while optional modules (gesture recognition, voice assistant integration, web connectivity) can be enabled. This approach aims to increase the device’s longevity and adaptability; as new sensors or algorithms emerge, they can be incorporated into the Hat’s stack with minimal redesign.</w:t>
       </w:r>
     </w:p>
     <w:p>
@@ -2053,7 +1971,7 @@
           <w:szCs w:val="36"/>
         </w:rPr>
       </w:pPr>
-      <w:bookmarkStart w:id="4" w:name="_Toc207391940"/>
+      <w:bookmarkStart w:id="4" w:name="_Toc207393585"/>
       <w:r>
         <w:rPr>
           <w:rFonts w:ascii="Times New Roman" w:hAnsi="Times New Roman" w:cs="Times New Roman"/>
@@ -2062,7 +1980,6 @@
           <w:sz w:val="36"/>
           <w:szCs w:val="36"/>
         </w:rPr>
-        <w:lastRenderedPageBreak/>
         <w:t>Related Work</w:t>
       </w:r>
       <w:bookmarkEnd w:id="4"/>
@@ -2070,223 +1987,104 @@
     <w:p>
       <w:pPr>
         <w:ind w:left="720"/>
-        <w:rPr>
-          <w:rFonts w:ascii="Times New Roman" w:hAnsi="Times New Roman" w:cs="Times New Roman"/>
-        </w:rPr>
-      </w:pPr>
-      <w:r>
-        <w:rPr>
-          <w:rFonts w:ascii="Times New Roman" w:hAnsi="Times New Roman" w:cs="Times New Roman"/>
-        </w:rPr>
-        <w:t>What separates this project from other similar project is that the visual data that is captured from the environment is directly projected into audio for the person to develop their own mental map of the world, this is based on this paper’s theory that if visual information primarily depth information is projected into a spectrogram with few human calibration like taking into account the Equal-loudness contour or Changing heatmaps than the person can make their own mental map of the world without a middle man to process the data for them like Object detect or assistant. Another unique feature that this paper presents is modularity</w:t>
-      </w:r>
-      <w:r>
-        <w:rPr>
-          <w:rFonts w:ascii="Times New Roman" w:hAnsi="Times New Roman" w:cs="Times New Roman"/>
-        </w:rPr>
-        <w:t xml:space="preserve"> has not everyone has the same problems or needs as everyone else</w:t>
-      </w:r>
-      <w:r>
-        <w:rPr>
-          <w:rFonts w:ascii="Times New Roman" w:hAnsi="Times New Roman" w:cs="Times New Roman"/>
-        </w:rPr>
-        <w:t>, since the main controller of this device is a Raspberry PI then we take full advantage of this by allowing applications like to message or call people, applications to use the built-in cameras to also detect hand gestures to navigate the operating system without voice, and basically any feature of an operating system.</w:t>
+      </w:pPr>
+      <w:r>
+        <w:t xml:space="preserve">Researchers have long explored wearable navigation aids. Early electronic travel aids (ETAs) typically used sonar or infrared to detect obstacles, providing simple auditory or tactile </w:t>
+      </w:r>
+      <w:r>
+        <w:lastRenderedPageBreak/>
+        <w:t xml:space="preserve">feedback. More recent work uses cameras and computer vision. For instance, Stoll et al. (2015) demonstrated the </w:t>
+      </w:r>
+      <w:proofErr w:type="spellStart"/>
+      <w:r>
+        <w:t>MeloSee</w:t>
+      </w:r>
+      <w:proofErr w:type="spellEnd"/>
+      <w:r>
+        <w:t xml:space="preserve"> system: blindfolded users navigated hallways using a Kinect depth camera whose output was converted to sound. Participants learned to approach targets more quickly over sessions, showing that real-time depth sonification can guide movement. Ghaderi et al. (2015) created a “retina-inspired” wearable using a dynamic vision sensor (DVS) for low-latency detection of obstacles. Chang et al. (2021) built a head-mounted navigational aid combining RGB-D sensing and semantic SLAM. Their device understands the environment (e.g. recognizing doors, people) and gives voice feedback, demonstrating wearable SLAM feasibility. Like Chang’s design, our Hat uses an RGB-D camera, but we focus on continuous audio display rather than discrete voice prompts.</w:t>
       </w:r>
     </w:p>
     <w:p>
       <w:pPr>
-        <w:pStyle w:val="Heading2"/>
-        <w:numPr>
-          <w:ilvl w:val="1"/>
-          <w:numId w:val="1"/>
-        </w:numPr>
-        <w:rPr>
-          <w:rFonts w:ascii="Times New Roman" w:hAnsi="Times New Roman" w:cs="Times New Roman"/>
-        </w:rPr>
-      </w:pPr>
-      <w:bookmarkStart w:id="5" w:name="_Toc207391941"/>
-      <w:r>
-        <w:rPr>
-          <w:rFonts w:ascii="Times New Roman" w:hAnsi="Times New Roman" w:cs="Times New Roman"/>
-        </w:rPr>
-        <w:t>Object Detection and Voice Assisted Navigation: Smart Hat</w:t>
-      </w:r>
-      <w:bookmarkEnd w:id="5"/>
+        <w:ind w:left="720"/>
+      </w:pPr>
     </w:p>
     <w:p>
       <w:pPr>
-        <w:ind w:left="1440"/>
-        <w:rPr>
-          <w:rFonts w:ascii="Times New Roman" w:hAnsi="Times New Roman" w:cs="Times New Roman"/>
-        </w:rPr>
-      </w:pPr>
-      <w:hyperlink r:id="rId8" w:history="1">
-        <w:r>
-          <w:rPr>
-            <w:rStyle w:val="Hyperlink"/>
-            <w:rFonts w:ascii="Times New Roman" w:hAnsi="Times New Roman" w:cs="Times New Roman"/>
-          </w:rPr>
-          <w:t>https://journal.iba-suk.edu.pk:8089/SIBAJournals/index.php/sjcms/article/view/1535/469</w:t>
-        </w:r>
-      </w:hyperlink>
+        <w:ind w:left="720"/>
+      </w:pPr>
+      <w:r>
+        <w:t xml:space="preserve">Color-based sonification has also been studied. Singh et al.’s </w:t>
+      </w:r>
+      <w:proofErr w:type="spellStart"/>
+      <w:r>
+        <w:t>Colorophone</w:t>
+      </w:r>
+      <w:proofErr w:type="spellEnd"/>
+      <w:r>
+        <w:t xml:space="preserve"> (2021) is a head-mounted system that converts the color distribution in the camera’s view into a spatialized soundscape. It uses a dedicated color-opponent space and stereo audio so that different hues and regions produce distinct sounds. Although it targets color recognition, </w:t>
+      </w:r>
+      <w:proofErr w:type="spellStart"/>
+      <w:r>
+        <w:t>Colorophone</w:t>
+      </w:r>
+      <w:proofErr w:type="spellEnd"/>
+      <w:r>
+        <w:t xml:space="preserve"> illustrates how continuous visual information can be rendered as an intuitive ambient audio stream. Our design is </w:t>
+      </w:r>
+      <w:proofErr w:type="gramStart"/>
+      <w:r>
+        <w:t>analogous, but</w:t>
+      </w:r>
+      <w:proofErr w:type="gramEnd"/>
+      <w:r>
+        <w:t xml:space="preserve"> emphasizes depth (distance) as the primary cue.</w:t>
+      </w:r>
     </w:p>
     <w:p>
       <w:pPr>
-        <w:ind w:left="1440"/>
-        <w:rPr>
-          <w:rFonts w:ascii="Times New Roman" w:hAnsi="Times New Roman" w:cs="Times New Roman"/>
-        </w:rPr>
-      </w:pPr>
-      <w:r>
-        <w:rPr>
-          <w:rFonts w:ascii="Times New Roman" w:hAnsi="Times New Roman" w:cs="Times New Roman"/>
-        </w:rPr>
-        <w:t>The visual data processed by the device undergoes first with an Object Detection model</w:t>
-      </w:r>
-      <w:r>
-        <w:rPr>
-          <w:rFonts w:ascii="Times New Roman" w:hAnsi="Times New Roman" w:cs="Times New Roman"/>
-        </w:rPr>
-        <w:t xml:space="preserve"> and even incorporates several audio cues, while this is helpful for the person it doesn’t completely emulate the </w:t>
-      </w:r>
-      <w:proofErr w:type="spellStart"/>
-      <w:r>
-        <w:rPr>
-          <w:rFonts w:ascii="Times New Roman" w:hAnsi="Times New Roman" w:cs="Times New Roman"/>
-        </w:rPr>
-        <w:t>eye’s</w:t>
-      </w:r>
-      <w:proofErr w:type="spellEnd"/>
-      <w:r>
-        <w:rPr>
-          <w:rFonts w:ascii="Times New Roman" w:hAnsi="Times New Roman" w:cs="Times New Roman"/>
-        </w:rPr>
-        <w:t xml:space="preserve"> of the users, this basically acts like another people helping the visually impaired rather than the visually impaired having a secondary eye, which is the primary theory of this paper. This device is also limited by the microprocessor which is an ESP32-CAM limiting the features of modularity and the paper doesn’t seem to </w:t>
-      </w:r>
-      <w:proofErr w:type="gramStart"/>
-      <w:r>
-        <w:rPr>
-          <w:rFonts w:ascii="Times New Roman" w:hAnsi="Times New Roman" w:cs="Times New Roman"/>
-        </w:rPr>
-        <w:t>take into account</w:t>
-      </w:r>
-      <w:proofErr w:type="gramEnd"/>
-      <w:r>
-        <w:rPr>
-          <w:rFonts w:ascii="Times New Roman" w:hAnsi="Times New Roman" w:cs="Times New Roman"/>
-        </w:rPr>
-        <w:t xml:space="preserve"> different conflicting interest of the users.</w:t>
+        <w:ind w:left="720"/>
+      </w:pPr>
+      <w:r>
+        <w:t>The design of auditory navigation aids must consider perceptual factors. Ziemer and Schultheis (2018) proposed a psychoacoustic navigation display and emphasized that physical sound parameters often interact in perception. For example, simply varying pitch and volume in orthogonal ways can confuse users, since louder sounds can also seem “brighter” in pitch. They argue (α) each audio dimension should be interpretable on its own, (β) parameters should be orthogonal in perception, and (γ) multiple cues must form a coherent single stream. We follow these guidelines by carefully choosing mappings (e.g. loudness for distance, filtering to isolate pitch changes) to meet such demands</w:t>
+      </w:r>
+      <w:r>
+        <w:t>.</w:t>
+      </w:r>
+      <w:r>
+        <w:t xml:space="preserve"> Other studies highlight SSD design issues: only a few wearable devices provide full spatial audio feedback, and many overload the user</w:t>
+      </w:r>
+      <w:r>
+        <w:t>.</w:t>
+      </w:r>
+      <w:r>
+        <w:t xml:space="preserve"> By limiting information to salient obstacles and using perceptual equalization, our Hat builds on this literature to create a more manageable audio display.</w:t>
       </w:r>
     </w:p>
     <w:p>
       <w:pPr>
-        <w:pStyle w:val="Heading2"/>
-        <w:numPr>
-          <w:ilvl w:val="1"/>
-          <w:numId w:val="1"/>
-        </w:numPr>
-        <w:rPr>
-          <w:rFonts w:ascii="Times New Roman" w:hAnsi="Times New Roman" w:cs="Times New Roman"/>
-        </w:rPr>
-      </w:pPr>
-      <w:bookmarkStart w:id="6" w:name="_Toc207391942"/>
-      <w:r>
-        <w:rPr>
-          <w:rFonts w:ascii="Times New Roman" w:hAnsi="Times New Roman" w:cs="Times New Roman"/>
-        </w:rPr>
-        <w:t>Clearway Companion – an AI powered AI for Visually Impaired</w:t>
-      </w:r>
-      <w:bookmarkEnd w:id="6"/>
-    </w:p>
-    <w:p>
-      <w:pPr>
-        <w:ind w:left="1440"/>
-        <w:rPr>
-          <w:rFonts w:ascii="Times New Roman" w:hAnsi="Times New Roman" w:cs="Times New Roman"/>
-        </w:rPr>
-      </w:pPr>
-      <w:hyperlink r:id="rId9" w:history="1">
-        <w:r>
-          <w:rPr>
-            <w:rStyle w:val="Hyperlink"/>
-            <w:rFonts w:ascii="Times New Roman" w:hAnsi="Times New Roman" w:cs="Times New Roman"/>
-          </w:rPr>
-          <w:t>https://papers.ssrn.com/sol3/papers.cfm?abstract_id=4809356</w:t>
-        </w:r>
-      </w:hyperlink>
-    </w:p>
-    <w:p>
-      <w:pPr>
-        <w:ind w:left="1440"/>
-        <w:rPr>
-          <w:rFonts w:ascii="Times New Roman" w:hAnsi="Times New Roman" w:cs="Times New Roman"/>
-        </w:rPr>
-      </w:pPr>
-      <w:r>
-        <w:rPr>
-          <w:rFonts w:ascii="Times New Roman" w:hAnsi="Times New Roman" w:cs="Times New Roman"/>
-        </w:rPr>
-        <w:t xml:space="preserve">This paper is </w:t>
-      </w:r>
-      <w:proofErr w:type="gramStart"/>
-      <w:r>
-        <w:rPr>
-          <w:rFonts w:ascii="Times New Roman" w:hAnsi="Times New Roman" w:cs="Times New Roman"/>
-        </w:rPr>
-        <w:t>similar to</w:t>
-      </w:r>
-      <w:proofErr w:type="gramEnd"/>
-      <w:r>
-        <w:rPr>
-          <w:rFonts w:ascii="Times New Roman" w:hAnsi="Times New Roman" w:cs="Times New Roman"/>
-        </w:rPr>
-        <w:t xml:space="preserve"> the previous paper but has a similar idea to ours by also </w:t>
-      </w:r>
-      <w:proofErr w:type="gramStart"/>
-      <w:r>
-        <w:rPr>
-          <w:rFonts w:ascii="Times New Roman" w:hAnsi="Times New Roman" w:cs="Times New Roman"/>
-        </w:rPr>
-        <w:t>taking into account</w:t>
-      </w:r>
-      <w:proofErr w:type="gramEnd"/>
-      <w:r>
-        <w:rPr>
-          <w:rFonts w:ascii="Times New Roman" w:hAnsi="Times New Roman" w:cs="Times New Roman"/>
-        </w:rPr>
-        <w:t xml:space="preserve"> distance (depth), environmental changes (PIR motion sensor), and even a Raspberry PI has the main microcontroller. This paper however doesn’t attempt to prove our paper’s theory of mind map has it also uses Object detection with its</w:t>
-      </w:r>
-      <w:r>
-        <w:rPr>
-          <w:rFonts w:ascii="Times New Roman" w:hAnsi="Times New Roman" w:cs="Times New Roman"/>
-        </w:rPr>
-        <w:t xml:space="preserve"> estimated</w:t>
-      </w:r>
-      <w:r>
-        <w:rPr>
-          <w:rFonts w:ascii="Times New Roman" w:hAnsi="Times New Roman" w:cs="Times New Roman"/>
-        </w:rPr>
-        <w:t xml:space="preserve"> distance has the primary </w:t>
-      </w:r>
-      <w:r>
-        <w:rPr>
-          <w:rFonts w:ascii="Times New Roman" w:hAnsi="Times New Roman" w:cs="Times New Roman"/>
-        </w:rPr>
-        <w:t xml:space="preserve">method of observation, </w:t>
-      </w:r>
-      <w:proofErr w:type="gramStart"/>
-      <w:r>
-        <w:rPr>
-          <w:rFonts w:ascii="Times New Roman" w:hAnsi="Times New Roman" w:cs="Times New Roman"/>
-        </w:rPr>
-        <w:t>and also</w:t>
-      </w:r>
-      <w:proofErr w:type="gramEnd"/>
-      <w:r>
-        <w:rPr>
-          <w:rFonts w:ascii="Times New Roman" w:hAnsi="Times New Roman" w:cs="Times New Roman"/>
-        </w:rPr>
-        <w:t xml:space="preserve"> doesn’t allow applications for people’s unique needs despite using a Raspberry PI</w:t>
+        <w:ind w:left="720"/>
+      </w:pPr>
+      <w:r>
+        <w:t>Finally, the Hat’s platform builds on trends in assistive hardware. Microcomputers like the Raspberry Pi are increasingly used in prototypes because they support multimedia and I/O for low cost</w:t>
+      </w:r>
+      <w:r>
+        <w:t>.</w:t>
+      </w:r>
+      <w:r>
+        <w:t xml:space="preserve"> Voice and gesture control have been integrated in devices from smart canes to wheelchairs with positive results</w:t>
+      </w:r>
+      <w:r>
+        <w:t>.</w:t>
+      </w:r>
+      <w:r>
+        <w:t xml:space="preserve"> In the IoT realm, the VISISENSE study showed the power of linking wearable sensors to cloud AI for navigation</w:t>
+      </w:r>
+      <w:r>
+        <w:t>.</w:t>
+      </w:r>
+      <w:r>
+        <w:t xml:space="preserve"> Our Hat adopts this practice by enabling network connectivity and standardized interfaces, aiming to create a next-generation assistive system that synthesizes the best of prior work.</w:t>
       </w:r>
     </w:p>
     <w:p>
@@ -2304,7 +2102,7 @@
           <w:szCs w:val="36"/>
         </w:rPr>
       </w:pPr>
-      <w:bookmarkStart w:id="7" w:name="_Toc207391943"/>
+      <w:bookmarkStart w:id="5" w:name="_Toc207393586"/>
       <w:r>
         <w:rPr>
           <w:rFonts w:ascii="Times New Roman" w:hAnsi="Times New Roman" w:cs="Times New Roman"/>
@@ -2313,16 +2111,133 @@
           <w:sz w:val="36"/>
           <w:szCs w:val="36"/>
         </w:rPr>
+        <w:lastRenderedPageBreak/>
         <w:t>Methodology</w:t>
       </w:r>
-      <w:bookmarkEnd w:id="7"/>
+      <w:bookmarkEnd w:id="5"/>
     </w:p>
     <w:p>
       <w:pPr>
         <w:ind w:left="720"/>
       </w:pPr>
       <w:r>
-        <w:t>This research method used is the Qualitative Methodology, we will {fill in the blanks}</w:t>
+        <w:t>We will follow a user-centered, iterative design and evaluation process, integrating expert feedback and user testing in each cycle. The methodology comprises the following steps:</w:t>
+      </w:r>
+    </w:p>
+    <w:p>
+      <w:pPr>
+        <w:pStyle w:val="ListParagraph"/>
+        <w:numPr>
+          <w:ilvl w:val="0"/>
+          <w:numId w:val="3"/>
+        </w:numPr>
+      </w:pPr>
+      <w:r>
+        <w:rPr>
+          <w:b/>
+          <w:bCs/>
+        </w:rPr>
+        <w:t>Concept Refinement with Experts</w:t>
+      </w:r>
+      <w:r>
+        <w:t>: We will consult domain experts (orientation &amp; mobility instructors, audio engineers, cognitive psychologists) through interviews and design workshops. Their input will refine requirements (e.g. which environmental features are most critical, safe operating constraints) and assess early prototype ideas.</w:t>
+      </w:r>
+    </w:p>
+    <w:p>
+      <w:pPr>
+        <w:pStyle w:val="ListParagraph"/>
+        <w:numPr>
+          <w:ilvl w:val="0"/>
+          <w:numId w:val="3"/>
+        </w:numPr>
+      </w:pPr>
+      <w:r>
+        <w:rPr>
+          <w:b/>
+          <w:bCs/>
+        </w:rPr>
+        <w:t>Prototyping</w:t>
+      </w:r>
+      <w:r>
+        <w:t>: Based on feedback, we will build successive prototypes of the Hat. Early prototypes may use off-the-shelf components (Raspberry Pi, USB depth camera, headphones) to demonstrate core functionality. Later versions will integrate custom PCBs or enclosures. Each prototype iteration will implement the depth-to-sound algorithm and the modular OS framework (supporting gestures and connectivity). Code will be developed in a modular way so components (audio engine, sensor drivers, gesture modules) can be swapped or tuned independently.</w:t>
+      </w:r>
+    </w:p>
+    <w:p>
+      <w:pPr>
+        <w:pStyle w:val="ListParagraph"/>
+        <w:numPr>
+          <w:ilvl w:val="0"/>
+          <w:numId w:val="3"/>
+        </w:numPr>
+      </w:pPr>
+      <w:r>
+        <w:rPr>
+          <w:b/>
+          <w:bCs/>
+        </w:rPr>
+        <w:t>Expert Evaluation</w:t>
+      </w:r>
+      <w:r>
+        <w:t xml:space="preserve">: After each prototype, we will conduct heuristic evaluations and cognitive walkthroughs with experts. For example, an occupational therapist or </w:t>
+      </w:r>
+      <w:proofErr w:type="gramStart"/>
+      <w:r>
+        <w:t>visually-impaired</w:t>
+      </w:r>
+      <w:proofErr w:type="gramEnd"/>
+      <w:r>
+        <w:t xml:space="preserve"> consultant will wear the device in a controlled setting and provide feedback on comfort, intuitiveness of controls, and perceived audio clarity. We will also perform technical tests (e.g. measuring audio latency, sensor range) to ensure specifications are met. Insights will directly inform refinements (e.g. adjusting audio filters, reordering sonification strategy).</w:t>
+      </w:r>
+    </w:p>
+    <w:p>
+      <w:pPr>
+        <w:pStyle w:val="ListParagraph"/>
+        <w:numPr>
+          <w:ilvl w:val="0"/>
+          <w:numId w:val="3"/>
+        </w:numPr>
+      </w:pPr>
+      <w:r>
+        <w:rPr>
+          <w:b/>
+          <w:bCs/>
+        </w:rPr>
+        <w:t>User Testing</w:t>
+      </w:r>
+      <w:r>
+        <w:t>: Once the system is functionally stable, we will recruit visually impaired participants for qualitative user studies. In lab-controlled scenarios (mock-up corridors or obstacle courses), users will perform navigation tasks wearing the Hat (blindfolded sighted participants may be included in early tests). We will observe performance (time to navigate, collisions) and conduct semi-structured interviews or think-aloud protocols to capture users’ experiences. Questionnaires (such as the NASA-TLX for workload or SUS for usability) can be adapted for each trial. Each session will be video-recorded (with consent) and audio-recorded, and any user comments and behaviors noted.</w:t>
+      </w:r>
+    </w:p>
+    <w:p>
+      <w:pPr>
+        <w:pStyle w:val="ListParagraph"/>
+        <w:numPr>
+          <w:ilvl w:val="0"/>
+          <w:numId w:val="3"/>
+        </w:numPr>
+      </w:pPr>
+      <w:r>
+        <w:rPr>
+          <w:b/>
+          <w:bCs/>
+        </w:rPr>
+        <w:t>Data Analysis</w:t>
+      </w:r>
+      <w:r>
+        <w:t>: Qualitative data (interview transcripts, observational notes) will be analyzed using thematic analysis. We will code responses to identify common themes (e.g. “pitch perception difficulty”, “occlusion of environmental sounds”, “gesture control confusion”). This analysis will highlight usability issues and user preferences. Quantitative measures (navigation time, errors) will also be compared across prototype versions to assess improvements. The findings from analysis will guide the next design iteration, closing the loop.</w:t>
+      </w:r>
+    </w:p>
+    <w:p>
+      <w:pPr>
+        <w:ind w:left="720"/>
+      </w:pPr>
+    </w:p>
+    <w:p>
+      <w:pPr>
+        <w:ind w:left="720"/>
+      </w:pPr>
+      <w:r>
+        <w:t>Throughout development, design choices (e.g. audio mapping parameters, sensor placement) will be documented and justified. By involving both experts and end-users iteratively, we ensure the final system is not only technically sound but also practically usable by the visually impaired community.</w:t>
       </w:r>
     </w:p>
     <w:p>
@@ -2340,7 +2255,7 @@
           <w:szCs w:val="36"/>
         </w:rPr>
       </w:pPr>
-      <w:bookmarkStart w:id="8" w:name="_Toc207391944"/>
+      <w:bookmarkStart w:id="6" w:name="_Toc207393587"/>
       <w:r>
         <w:rPr>
           <w:rFonts w:ascii="Times New Roman" w:hAnsi="Times New Roman" w:cs="Times New Roman"/>
@@ -2352,7 +2267,7 @@
         <w:lastRenderedPageBreak/>
         <w:t>Results</w:t>
       </w:r>
-      <w:bookmarkEnd w:id="8"/>
+      <w:bookmarkEnd w:id="6"/>
     </w:p>
     <w:p>
       <w:pPr>
@@ -2369,7 +2284,7 @@
           <w:szCs w:val="36"/>
         </w:rPr>
       </w:pPr>
-      <w:bookmarkStart w:id="9" w:name="_Toc207391945"/>
+      <w:bookmarkStart w:id="7" w:name="_Toc207393588"/>
       <w:r>
         <w:rPr>
           <w:rFonts w:ascii="Times New Roman" w:hAnsi="Times New Roman" w:cs="Times New Roman"/>
@@ -2380,7 +2295,7 @@
         </w:rPr>
         <w:t>Discussion/Analysis</w:t>
       </w:r>
-      <w:bookmarkEnd w:id="9"/>
+      <w:bookmarkEnd w:id="7"/>
     </w:p>
     <w:p>
       <w:pPr>
@@ -2397,7 +2312,7 @@
           <w:szCs w:val="36"/>
         </w:rPr>
       </w:pPr>
-      <w:bookmarkStart w:id="10" w:name="_Toc207391946"/>
+      <w:bookmarkStart w:id="8" w:name="_Toc207393589"/>
       <w:r>
         <w:rPr>
           <w:rFonts w:ascii="Times New Roman" w:hAnsi="Times New Roman" w:cs="Times New Roman"/>
@@ -2408,9 +2323,9 @@
         </w:rPr>
         <w:t>Conclusion</w:t>
       </w:r>
-      <w:bookmarkEnd w:id="10"/>
+      <w:bookmarkEnd w:id="8"/>
     </w:p>
-    <w:bookmarkStart w:id="11" w:name="_Toc207391947" w:displacedByCustomXml="next"/>
+    <w:bookmarkStart w:id="9" w:name="_Toc207393590" w:displacedByCustomXml="next"/>
     <w:sdt>
       <w:sdtPr>
         <w:rPr>
@@ -2437,11 +2352,12 @@
           <w:r>
             <w:t>References</w:t>
           </w:r>
-          <w:bookmarkEnd w:id="11"/>
+          <w:bookmarkEnd w:id="9"/>
         </w:p>
         <w:sdt>
           <w:sdtPr>
             <w:id w:val="-573587230"/>
+            <w:showingPlcHdr/>
             <w:bibliography/>
           </w:sdtPr>
           <w:sdtContent>
@@ -2449,52 +2365,9 @@
               <w:pPr>
                 <w:pStyle w:val="Bibliography"/>
                 <w:ind w:left="1440" w:hanging="720"/>
-                <w:rPr>
-                  <w:noProof/>
-                  <w:kern w:val="0"/>
-                  <w:sz w:val="24"/>
-                  <w:szCs w:val="24"/>
-                  <w14:ligatures w14:val="none"/>
-                </w:rPr>
               </w:pPr>
               <w:r>
-                <w:fldChar w:fldCharType="begin"/>
-              </w:r>
-              <w:r>
-                <w:instrText xml:space="preserve"> BIBLIOGRAPHY </w:instrText>
-              </w:r>
-              <w:r>
-                <w:fldChar w:fldCharType="separate"/>
-              </w:r>
-              <w:r>
-                <w:rPr>
-                  <w:noProof/>
-                </w:rPr>
-                <w:t xml:space="preserve">Doward, J. (2014, December 7). </w:t>
-              </w:r>
-              <w:r>
-                <w:rPr>
-                  <w:i/>
-                  <w:iCs/>
-                  <w:noProof/>
-                </w:rPr>
-                <w:t>vOICe: the soundscape headsets that allow blind people to ‘see’ the world</w:t>
-              </w:r>
-              <w:r>
-                <w:rPr>
-                  <w:noProof/>
-                </w:rPr>
-                <w:t>. Retrieved from The Guardian: https://www.theguardian.com/society/2014/dec/07/voice-soundscape-headsets-allow-blind-see</w:t>
-              </w:r>
-            </w:p>
-            <w:p>
-              <w:r>
-                <w:rPr>
-                  <w:b/>
-                  <w:bCs/>
-                  <w:noProof/>
-                </w:rPr>
-                <w:fldChar w:fldCharType="end"/>
+                <w:t xml:space="preserve">     </w:t>
               </w:r>
             </w:p>
           </w:sdtContent>
@@ -2503,7 +2376,7 @@
     </w:sdt>
     <w:p/>
     <w:sectPr>
-      <w:footerReference w:type="default" r:id="rId10"/>
+      <w:footerReference w:type="default" r:id="rId8"/>
       <w:pgSz w:w="12240" w:h="15840"/>
       <w:pgMar w:top="1440" w:right="1440" w:bottom="1440" w:left="1440" w:header="708" w:footer="708" w:gutter="0"/>
       <w:cols w:space="708"/>
@@ -2644,6 +2517,92 @@
 <file path=word/numbering.xml><?xml version="1.0" encoding="utf-8"?>
 <w:numbering xmlns:wpc="http://schemas.microsoft.com/office/word/2010/wordprocessingCanvas" xmlns:cx="http://schemas.microsoft.com/office/drawing/2014/chartex" xmlns:cx1="http://schemas.microsoft.com/office/drawing/2015/9/8/chartex" xmlns:cx2="http://schemas.microsoft.com/office/drawing/2015/10/21/chartex" xmlns:cx3="http://schemas.microsoft.com/office/drawing/2016/5/9/chartex" xmlns:cx4="http://schemas.microsoft.com/office/drawing/2016/5/10/chartex" xmlns:cx5="http://schemas.microsoft.com/office/drawing/2016/5/11/chartex" xmlns:cx6="http://schemas.microsoft.com/office/drawing/2016/5/12/chartex" xmlns:cx7="http://schemas.microsoft.com/office/drawing/2016/5/13/chartex" xmlns:cx8="http://schemas.microsoft.com/office/drawing/2016/5/14/chartex" xmlns:mc="http://schemas.openxmlformats.org/markup-compatibility/2006" xmlns:aink="http://schemas.microsoft.com/office/drawing/2016/ink" xmlns:am3d="http://schemas.microsoft.com/office/drawing/2017/model3d" xmlns:o="urn:schemas-microsoft-com:office:office" xmlns:oel="http://schemas.microsoft.com/office/2019/extlst" xmlns:r="http://schemas.openxmlformats.org/officeDocument/2006/relationships" xmlns:m="http://schemas.openxmlformats.org/officeDocument/2006/math" xmlns:v="urn:schemas-microsoft-com:vml" xmlns:wp14="http://schemas.microsoft.com/office/word/2010/wordprocessingDrawing" xmlns:wp="http://schemas.openxmlformats.org/drawingml/2006/wordprocessingDrawing" xmlns:w10="urn:schemas-microsoft-com:office:word" xmlns:w="http://schemas.openxmlformats.org/wordprocessingml/2006/main" xmlns:w14="http://schemas.microsoft.com/office/word/2010/wordml" xmlns:w15="http://schemas.microsoft.com/office/word/2012/wordml" xmlns:w16cex="http://schemas.microsoft.com/office/word/2018/wordml/cex" xmlns:w16cid="http://schemas.microsoft.com/office/word/2016/wordml/cid" xmlns:w16="http://schemas.microsoft.com/office/word/2018/wordml" xmlns:w16du="http://schemas.microsoft.com/office/word/2023/wordml/word16du" xmlns:w16sdtdh="http://schemas.microsoft.com/office/word/2020/wordml/sdtdatahash" xmlns:w16sdtfl="http://schemas.microsoft.com/office/word/2024/wordml/sdtformatlock" xmlns:w16se="http://schemas.microsoft.com/office/word/2015/wordml/symex" xmlns:wpg="http://schemas.microsoft.com/office/word/2010/wordprocessingGroup" xmlns:wpi="http://schemas.microsoft.com/office/word/2010/wordprocessingInk" xmlns:wne="http://schemas.microsoft.com/office/word/2006/wordml" xmlns:wps="http://schemas.microsoft.com/office/word/2010/wordprocessingShape" mc:Ignorable="w14 w15 w16se w16cid w16 w16cex w16sdtdh w16sdtfl w16du wp14">
   <w:abstractNum w:abstractNumId="0" w15:restartNumberingAfterBreak="0">
+    <w:nsid w:val="1F327106"/>
+    <w:multiLevelType w:val="hybridMultilevel"/>
+    <w:tmpl w:val="9D08CF7A"/>
+    <w:lvl w:ilvl="0" w:tplc="3409000F">
+      <w:start w:val="1"/>
+      <w:numFmt w:val="decimal"/>
+      <w:lvlText w:val="%1."/>
+      <w:lvlJc w:val="left"/>
+      <w:pPr>
+        <w:ind w:left="1080" w:hanging="360"/>
+      </w:pPr>
+    </w:lvl>
+    <w:lvl w:ilvl="1" w:tplc="34090019" w:tentative="1">
+      <w:start w:val="1"/>
+      <w:numFmt w:val="lowerLetter"/>
+      <w:lvlText w:val="%2."/>
+      <w:lvlJc w:val="left"/>
+      <w:pPr>
+        <w:ind w:left="1800" w:hanging="360"/>
+      </w:pPr>
+    </w:lvl>
+    <w:lvl w:ilvl="2" w:tplc="3409001B" w:tentative="1">
+      <w:start w:val="1"/>
+      <w:numFmt w:val="lowerRoman"/>
+      <w:lvlText w:val="%3."/>
+      <w:lvlJc w:val="right"/>
+      <w:pPr>
+        <w:ind w:left="2520" w:hanging="180"/>
+      </w:pPr>
+    </w:lvl>
+    <w:lvl w:ilvl="3" w:tplc="3409000F" w:tentative="1">
+      <w:start w:val="1"/>
+      <w:numFmt w:val="decimal"/>
+      <w:lvlText w:val="%4."/>
+      <w:lvlJc w:val="left"/>
+      <w:pPr>
+        <w:ind w:left="3240" w:hanging="360"/>
+      </w:pPr>
+    </w:lvl>
+    <w:lvl w:ilvl="4" w:tplc="34090019" w:tentative="1">
+      <w:start w:val="1"/>
+      <w:numFmt w:val="lowerLetter"/>
+      <w:lvlText w:val="%5."/>
+      <w:lvlJc w:val="left"/>
+      <w:pPr>
+        <w:ind w:left="3960" w:hanging="360"/>
+      </w:pPr>
+    </w:lvl>
+    <w:lvl w:ilvl="5" w:tplc="3409001B" w:tentative="1">
+      <w:start w:val="1"/>
+      <w:numFmt w:val="lowerRoman"/>
+      <w:lvlText w:val="%6."/>
+      <w:lvlJc w:val="right"/>
+      <w:pPr>
+        <w:ind w:left="4680" w:hanging="180"/>
+      </w:pPr>
+    </w:lvl>
+    <w:lvl w:ilvl="6" w:tplc="3409000F" w:tentative="1">
+      <w:start w:val="1"/>
+      <w:numFmt w:val="decimal"/>
+      <w:lvlText w:val="%7."/>
+      <w:lvlJc w:val="left"/>
+      <w:pPr>
+        <w:ind w:left="5400" w:hanging="360"/>
+      </w:pPr>
+    </w:lvl>
+    <w:lvl w:ilvl="7" w:tplc="34090019" w:tentative="1">
+      <w:start w:val="1"/>
+      <w:numFmt w:val="lowerLetter"/>
+      <w:lvlText w:val="%8."/>
+      <w:lvlJc w:val="left"/>
+      <w:pPr>
+        <w:ind w:left="6120" w:hanging="360"/>
+      </w:pPr>
+    </w:lvl>
+    <w:lvl w:ilvl="8" w:tplc="3409001B" w:tentative="1">
+      <w:start w:val="1"/>
+      <w:numFmt w:val="lowerRoman"/>
+      <w:lvlText w:val="%9."/>
+      <w:lvlJc w:val="right"/>
+      <w:pPr>
+        <w:ind w:left="6840" w:hanging="180"/>
+      </w:pPr>
+    </w:lvl>
+  </w:abstractNum>
+  <w:abstractNum w:abstractNumId="1" w15:restartNumberingAfterBreak="0">
     <w:nsid w:val="60E175B2"/>
     <w:multiLevelType w:val="hybridMultilevel"/>
     <w:tmpl w:val="36C0BD58"/>
@@ -2729,7 +2688,126 @@
       </w:pPr>
     </w:lvl>
   </w:abstractNum>
+  <w:abstractNum w:abstractNumId="2" w15:restartNumberingAfterBreak="0">
+    <w:nsid w:val="66A76D61"/>
+    <w:multiLevelType w:val="hybridMultilevel"/>
+    <w:tmpl w:val="DF623FB4"/>
+    <w:lvl w:ilvl="0" w:tplc="34090001">
+      <w:start w:val="1"/>
+      <w:numFmt w:val="bullet"/>
+      <w:lvlText w:val=""/>
+      <w:lvlJc w:val="left"/>
+      <w:pPr>
+        <w:ind w:left="1440" w:hanging="360"/>
+      </w:pPr>
+      <w:rPr>
+        <w:rFonts w:ascii="Symbol" w:hAnsi="Symbol" w:hint="default"/>
+      </w:rPr>
+    </w:lvl>
+    <w:lvl w:ilvl="1" w:tplc="34090003" w:tentative="1">
+      <w:start w:val="1"/>
+      <w:numFmt w:val="bullet"/>
+      <w:lvlText w:val="o"/>
+      <w:lvlJc w:val="left"/>
+      <w:pPr>
+        <w:ind w:left="2160" w:hanging="360"/>
+      </w:pPr>
+      <w:rPr>
+        <w:rFonts w:ascii="Courier New" w:hAnsi="Courier New" w:cs="Courier New" w:hint="default"/>
+      </w:rPr>
+    </w:lvl>
+    <w:lvl w:ilvl="2" w:tplc="34090005" w:tentative="1">
+      <w:start w:val="1"/>
+      <w:numFmt w:val="bullet"/>
+      <w:lvlText w:val=""/>
+      <w:lvlJc w:val="left"/>
+      <w:pPr>
+        <w:ind w:left="2880" w:hanging="360"/>
+      </w:pPr>
+      <w:rPr>
+        <w:rFonts w:ascii="Wingdings" w:hAnsi="Wingdings" w:hint="default"/>
+      </w:rPr>
+    </w:lvl>
+    <w:lvl w:ilvl="3" w:tplc="34090001" w:tentative="1">
+      <w:start w:val="1"/>
+      <w:numFmt w:val="bullet"/>
+      <w:lvlText w:val=""/>
+      <w:lvlJc w:val="left"/>
+      <w:pPr>
+        <w:ind w:left="3600" w:hanging="360"/>
+      </w:pPr>
+      <w:rPr>
+        <w:rFonts w:ascii="Symbol" w:hAnsi="Symbol" w:hint="default"/>
+      </w:rPr>
+    </w:lvl>
+    <w:lvl w:ilvl="4" w:tplc="34090003" w:tentative="1">
+      <w:start w:val="1"/>
+      <w:numFmt w:val="bullet"/>
+      <w:lvlText w:val="o"/>
+      <w:lvlJc w:val="left"/>
+      <w:pPr>
+        <w:ind w:left="4320" w:hanging="360"/>
+      </w:pPr>
+      <w:rPr>
+        <w:rFonts w:ascii="Courier New" w:hAnsi="Courier New" w:cs="Courier New" w:hint="default"/>
+      </w:rPr>
+    </w:lvl>
+    <w:lvl w:ilvl="5" w:tplc="34090005" w:tentative="1">
+      <w:start w:val="1"/>
+      <w:numFmt w:val="bullet"/>
+      <w:lvlText w:val=""/>
+      <w:lvlJc w:val="left"/>
+      <w:pPr>
+        <w:ind w:left="5040" w:hanging="360"/>
+      </w:pPr>
+      <w:rPr>
+        <w:rFonts w:ascii="Wingdings" w:hAnsi="Wingdings" w:hint="default"/>
+      </w:rPr>
+    </w:lvl>
+    <w:lvl w:ilvl="6" w:tplc="34090001" w:tentative="1">
+      <w:start w:val="1"/>
+      <w:numFmt w:val="bullet"/>
+      <w:lvlText w:val=""/>
+      <w:lvlJc w:val="left"/>
+      <w:pPr>
+        <w:ind w:left="5760" w:hanging="360"/>
+      </w:pPr>
+      <w:rPr>
+        <w:rFonts w:ascii="Symbol" w:hAnsi="Symbol" w:hint="default"/>
+      </w:rPr>
+    </w:lvl>
+    <w:lvl w:ilvl="7" w:tplc="34090003" w:tentative="1">
+      <w:start w:val="1"/>
+      <w:numFmt w:val="bullet"/>
+      <w:lvlText w:val="o"/>
+      <w:lvlJc w:val="left"/>
+      <w:pPr>
+        <w:ind w:left="6480" w:hanging="360"/>
+      </w:pPr>
+      <w:rPr>
+        <w:rFonts w:ascii="Courier New" w:hAnsi="Courier New" w:cs="Courier New" w:hint="default"/>
+      </w:rPr>
+    </w:lvl>
+    <w:lvl w:ilvl="8" w:tplc="34090005" w:tentative="1">
+      <w:start w:val="1"/>
+      <w:numFmt w:val="bullet"/>
+      <w:lvlText w:val=""/>
+      <w:lvlJc w:val="left"/>
+      <w:pPr>
+        <w:ind w:left="7200" w:hanging="360"/>
+      </w:pPr>
+      <w:rPr>
+        <w:rFonts w:ascii="Wingdings" w:hAnsi="Wingdings" w:hint="default"/>
+      </w:rPr>
+    </w:lvl>
+  </w:abstractNum>
   <w:num w:numId="1" w16cid:durableId="672339627">
+    <w:abstractNumId w:val="1"/>
+  </w:num>
+  <w:num w:numId="2" w16cid:durableId="1874658663">
+    <w:abstractNumId w:val="2"/>
+  </w:num>
+  <w:num w:numId="3" w16cid:durableId="1367873267">
     <w:abstractNumId w:val="0"/>
   </w:num>
 </w:numbering>
@@ -3872,12 +3950,6 @@
 
 <file path=word/glossary/fontTable.xml><?xml version="1.0" encoding="utf-8"?>
 <w:fonts xmlns:mc="http://schemas.openxmlformats.org/markup-compatibility/2006" xmlns:r="http://schemas.openxmlformats.org/officeDocument/2006/relationships" xmlns:w="http://schemas.openxmlformats.org/wordprocessingml/2006/main" xmlns:w14="http://schemas.microsoft.com/office/word/2010/wordml" xmlns:w15="http://schemas.microsoft.com/office/word/2012/wordml" xmlns:w16cex="http://schemas.microsoft.com/office/word/2018/wordml/cex" xmlns:w16cid="http://schemas.microsoft.com/office/word/2016/wordml/cid" xmlns:w16="http://schemas.microsoft.com/office/word/2018/wordml" xmlns:w16du="http://schemas.microsoft.com/office/word/2023/wordml/word16du" xmlns:w16sdtdh="http://schemas.microsoft.com/office/word/2020/wordml/sdtdatahash" xmlns:w16sdtfl="http://schemas.microsoft.com/office/word/2024/wordml/sdtformatlock" xmlns:w16se="http://schemas.microsoft.com/office/word/2015/wordml/symex" mc:Ignorable="w14 w15 w16se w16cid w16 w16cex w16sdtdh w16sdtfl w16du">
-  <w:font w:name="Aptos">
-    <w:charset w:val="00"/>
-    <w:family w:val="swiss"/>
-    <w:pitch w:val="variable"/>
-    <w:sig w:usb0="20000287" w:usb1="00000003" w:usb2="00000000" w:usb3="00000000" w:csb0="0000019F" w:csb1="00000000"/>
-  </w:font>
   <w:font w:name="Times New Roman">
     <w:panose1 w:val="02020603050405020304"/>
     <w:charset w:val="00"/>
@@ -3885,11 +3957,12 @@
     <w:pitch w:val="variable"/>
     <w:sig w:usb0="E0002EFF" w:usb1="C000785B" w:usb2="00000009" w:usb3="00000000" w:csb0="000001FF" w:csb1="00000000"/>
   </w:font>
-  <w:font w:name="Aptos Display">
-    <w:charset w:val="00"/>
-    <w:family w:val="swiss"/>
+  <w:font w:name="Symbol">
+    <w:panose1 w:val="05050102010706020507"/>
+    <w:charset w:val="02"/>
+    <w:family w:val="roman"/>
     <w:pitch w:val="variable"/>
-    <w:sig w:usb0="20000287" w:usb1="00000003" w:usb2="00000000" w:usb3="00000000" w:csb0="0000019F" w:csb1="00000000"/>
+    <w:sig w:usb0="00000000" w:usb1="10000000" w:usb2="00000000" w:usb3="00000000" w:csb0="80000000" w:csb1="00000000"/>
   </w:font>
   <w:font w:name="Courier New">
     <w:panose1 w:val="02070309020205020404"/>
@@ -3897,6 +3970,25 @@
     <w:family w:val="modern"/>
     <w:pitch w:val="fixed"/>
     <w:sig w:usb0="E0002EFF" w:usb1="C0007843" w:usb2="00000009" w:usb3="00000000" w:csb0="000001FF" w:csb1="00000000"/>
+  </w:font>
+  <w:font w:name="Wingdings">
+    <w:panose1 w:val="05000000000000000000"/>
+    <w:charset w:val="02"/>
+    <w:family w:val="auto"/>
+    <w:pitch w:val="variable"/>
+    <w:sig w:usb0="00000000" w:usb1="10000000" w:usb2="00000000" w:usb3="00000000" w:csb0="80000000" w:csb1="00000000"/>
+  </w:font>
+  <w:font w:name="Aptos">
+    <w:charset w:val="00"/>
+    <w:family w:val="swiss"/>
+    <w:pitch w:val="variable"/>
+    <w:sig w:usb0="20000287" w:usb1="00000003" w:usb2="00000000" w:usb3="00000000" w:csb0="0000019F" w:csb1="00000000"/>
+  </w:font>
+  <w:font w:name="Aptos Display">
+    <w:charset w:val="00"/>
+    <w:family w:val="swiss"/>
+    <w:pitch w:val="variable"/>
+    <w:sig w:usb0="20000287" w:usb1="00000003" w:usb2="00000000" w:usb3="00000000" w:csb0="0000019F" w:csb1="00000000"/>
   </w:font>
 </w:fonts>
 </file>
@@ -3917,8 +4009,10 @@
   </w:compat>
   <w:rsids>
     <w:rsidRoot w:val="004309E7"/>
+    <w:rsid w:val="000A2D74"/>
     <w:rsid w:val="004309E7"/>
     <w:rsid w:val="005E71A7"/>
+    <w:rsid w:val="007603E0"/>
     <w:rsid w:val="008E090B"/>
     <w:rsid w:val="00DC10D2"/>
     <w:rsid w:val="00E42FE1"/>

</xml_diff>

<commit_message>
0.1.3 - New paper
</commit_message>
<xml_diff>
--- a/World Navigation Hat.docx
+++ b/World Navigation Hat.docx
@@ -663,9 +663,13 @@
     <w:sdt>
       <w:sdtPr>
         <w:rPr>
-          <w:rFonts w:ascii="Times New Roman" w:hAnsi="Times New Roman" w:cs="Times New Roman"/>
-          <w:sz w:val="24"/>
-          <w:szCs w:val="24"/>
+          <w:rFonts w:ascii="Times New Roman" w:eastAsiaTheme="minorHAnsi" w:hAnsi="Times New Roman" w:cs="Times New Roman"/>
+          <w:color w:val="auto"/>
+          <w:kern w:val="2"/>
+          <w:sz w:val="24"/>
+          <w:szCs w:val="24"/>
+          <w:lang w:val="en-PH"/>
+          <w14:ligatures w14:val="standardContextual"/>
         </w:rPr>
         <w:id w:val="-978831686"/>
         <w:docPartObj>
@@ -675,14 +679,9 @@
       </w:sdtPr>
       <w:sdtEndPr>
         <w:rPr>
-          <w:rFonts w:eastAsiaTheme="minorHAnsi"/>
           <w:b/>
           <w:bCs/>
           <w:noProof/>
-          <w:color w:val="auto"/>
-          <w:kern w:val="2"/>
-          <w:lang w:val="en-PH"/>
-          <w14:ligatures w14:val="standardContextual"/>
         </w:rPr>
       </w:sdtEndPr>
       <w:sdtContent>
@@ -1245,7 +1244,7 @@
                 <w:noProof/>
                 <w:webHidden/>
               </w:rPr>
-              <w:t>2</w:t>
+              <w:t>3</w:t>
             </w:r>
             <w:r>
               <w:rPr>
@@ -1341,7 +1340,7 @@
                 <w:noProof/>
                 <w:webHidden/>
               </w:rPr>
-              <w:t>2</w:t>
+              <w:t>3</w:t>
             </w:r>
             <w:r>
               <w:rPr>
@@ -1437,7 +1436,7 @@
                 <w:noProof/>
                 <w:webHidden/>
               </w:rPr>
-              <w:t>2</w:t>
+              <w:t>3</w:t>
             </w:r>
             <w:r>
               <w:rPr>
@@ -1533,7 +1532,7 @@
                 <w:noProof/>
                 <w:webHidden/>
               </w:rPr>
-              <w:t>2</w:t>
+              <w:t>3</w:t>
             </w:r>
             <w:r>
               <w:rPr>
@@ -1900,7 +1899,7 @@
                 <w:noProof/>
                 <w:webHidden/>
               </w:rPr>
-              <w:t>3</w:t>
+              <w:t>4</w:t>
             </w:r>
             <w:r>
               <w:rPr>
@@ -1996,7 +1995,7 @@
                 <w:noProof/>
                 <w:webHidden/>
               </w:rPr>
-              <w:t>3</w:t>
+              <w:t>4</w:t>
             </w:r>
             <w:r>
               <w:rPr>
@@ -2092,7 +2091,7 @@
                 <w:noProof/>
                 <w:webHidden/>
               </w:rPr>
-              <w:t>4</w:t>
+              <w:t>5</w:t>
             </w:r>
             <w:r>
               <w:rPr>
@@ -2267,7 +2266,7 @@
                 <w:noProof/>
                 <w:webHidden/>
               </w:rPr>
-              <w:t>5</w:t>
+              <w:t>6</w:t>
             </w:r>
             <w:r>
               <w:rPr>
@@ -2363,7 +2362,7 @@
                 <w:noProof/>
                 <w:webHidden/>
               </w:rPr>
-              <w:t>5</w:t>
+              <w:t>6</w:t>
             </w:r>
             <w:r>
               <w:rPr>
@@ -2443,7 +2442,7 @@
               <w:rPr>
                 <w:webHidden/>
               </w:rPr>
-              <w:t>7</w:t>
+              <w:t>9</w:t>
             </w:r>
             <w:r>
               <w:rPr>
@@ -2522,7 +2521,7 @@
               <w:rPr>
                 <w:webHidden/>
               </w:rPr>
-              <w:t>7</w:t>
+              <w:t>9</w:t>
             </w:r>
             <w:r>
               <w:rPr>
@@ -2601,7 +2600,7 @@
               <w:rPr>
                 <w:webHidden/>
               </w:rPr>
-              <w:t>8</w:t>
+              <w:t>9</w:t>
             </w:r>
             <w:r>
               <w:rPr>
@@ -2680,7 +2679,7 @@
               <w:rPr>
                 <w:webHidden/>
               </w:rPr>
-              <w:t>8</w:t>
+              <w:t>10</w:t>
             </w:r>
             <w:r>
               <w:rPr>
@@ -2740,8 +2739,8 @@
         </w:rPr>
         <w:t>Introduction</w:t>
       </w:r>
+      <w:bookmarkEnd w:id="3"/>
       <w:bookmarkEnd w:id="2"/>
-      <w:bookmarkEnd w:id="3"/>
     </w:p>
     <w:p>
       <w:pPr>
@@ -2858,39 +2857,23 @@
           <w:sz w:val="24"/>
           <w:szCs w:val="24"/>
         </w:rPr>
-        <w:t>[Explain in detail the issues of t</w:t>
-      </w:r>
-      <w:r>
-        <w:rPr>
-          <w:rFonts w:ascii="Times New Roman" w:hAnsi="Times New Roman" w:cs="Times New Roman"/>
-          <w:sz w:val="24"/>
-          <w:szCs w:val="24"/>
-        </w:rPr>
-        <w:t xml:space="preserve">he visually impaired or the blind navigating the world without </w:t>
-      </w:r>
-      <w:r>
-        <w:rPr>
-          <w:rFonts w:ascii="Times New Roman" w:hAnsi="Times New Roman" w:cs="Times New Roman"/>
-          <w:sz w:val="24"/>
-          <w:szCs w:val="24"/>
-        </w:rPr>
-        <w:t xml:space="preserve">clear </w:t>
-      </w:r>
-      <w:r>
-        <w:rPr>
-          <w:rFonts w:ascii="Times New Roman" w:hAnsi="Times New Roman" w:cs="Times New Roman"/>
-          <w:sz w:val="24"/>
-          <w:szCs w:val="24"/>
-        </w:rPr>
-        <w:t>sight</w:t>
-      </w:r>
-      <w:r>
-        <w:rPr>
-          <w:rFonts w:ascii="Times New Roman" w:hAnsi="Times New Roman" w:cs="Times New Roman"/>
-          <w:sz w:val="24"/>
-          <w:szCs w:val="24"/>
-        </w:rPr>
-        <w:t xml:space="preserve"> with their options being limited in detail (white canes, guide dogs, etc.) or gap in advance solutions (smart devices, sensory substitution devices, etc.)]</w:t>
+        <w:t>[Explain in detail the issues of the visually impaired or the blind navigating the world without clear sight with their options being limited in detail (white canes, guide dogs, etc.) or gap in advance solutions (smart devices, sensory substitution devices, etc.)</w:t>
+      </w:r>
+      <w:r>
+        <w:rPr>
+          <w:rFonts w:ascii="Times New Roman" w:hAnsi="Times New Roman" w:cs="Times New Roman"/>
+          <w:sz w:val="24"/>
+          <w:szCs w:val="24"/>
+        </w:rPr>
+        <w:t>. And how existing sensory substitution device have problems with generalization beyond labs, user comfort and ergonomics, cognitive overload, training and intuitiveness, and processing constraints of sensory system</w:t>
+      </w:r>
+      <w:r>
+        <w:rPr>
+          <w:rFonts w:ascii="Times New Roman" w:hAnsi="Times New Roman" w:cs="Times New Roman"/>
+          <w:sz w:val="24"/>
+          <w:szCs w:val="24"/>
+        </w:rPr>
+        <w:t>]</w:t>
       </w:r>
     </w:p>
     <w:p>
@@ -2949,7 +2932,138 @@
           <w:sz w:val="24"/>
           <w:szCs w:val="24"/>
         </w:rPr>
-        <w:t>[Our approach is justified to forward the progress of sensory substitution devices and attempt to see if we could overcome the issues they faced in societal wide implementation]</w:t>
+        <w:t>[Our approach is justified to forward the progress of sensory substitution devices and attempt to see if we could overcome the issues they faced in societal wide implementation</w:t>
+      </w:r>
+      <w:r>
+        <w:rPr>
+          <w:rFonts w:ascii="Times New Roman" w:hAnsi="Times New Roman" w:cs="Times New Roman"/>
+          <w:sz w:val="24"/>
+          <w:szCs w:val="24"/>
+        </w:rPr>
+        <w:t xml:space="preserve">. Our unique approach is to implement </w:t>
+      </w:r>
+      <w:r>
+        <w:rPr>
+          <w:rFonts w:ascii="Times New Roman" w:hAnsi="Times New Roman" w:cs="Times New Roman"/>
+          <w:sz w:val="24"/>
+          <w:szCs w:val="24"/>
+        </w:rPr>
+        <w:t>three major</w:t>
+      </w:r>
+      <w:r>
+        <w:rPr>
+          <w:rFonts w:ascii="Times New Roman" w:hAnsi="Times New Roman" w:cs="Times New Roman"/>
+          <w:sz w:val="24"/>
+          <w:szCs w:val="24"/>
+        </w:rPr>
+        <w:t xml:space="preserve"> solutions: First is the Virtual worlds that keep track of the Physical and Digital world allowing the user to navigate not just the physical world but the internet, social media, offline files, etc. Second is the emulation of Human visual techniques to create a more intuitiveness and less cognitive overloading </w:t>
+      </w:r>
+      <w:r>
+        <w:rPr>
+          <w:rFonts w:ascii="Times New Roman" w:hAnsi="Times New Roman" w:cs="Times New Roman"/>
+          <w:sz w:val="24"/>
+          <w:szCs w:val="24"/>
+        </w:rPr>
+        <w:t xml:space="preserve">or sensory fatigue </w:t>
+      </w:r>
+      <w:r>
+        <w:rPr>
+          <w:rFonts w:ascii="Times New Roman" w:hAnsi="Times New Roman" w:cs="Times New Roman"/>
+          <w:sz w:val="24"/>
+          <w:szCs w:val="24"/>
+        </w:rPr>
+        <w:t>navigation</w:t>
+      </w:r>
+      <w:r>
+        <w:rPr>
+          <w:rFonts w:ascii="Times New Roman" w:hAnsi="Times New Roman" w:cs="Times New Roman"/>
+          <w:sz w:val="24"/>
+          <w:szCs w:val="24"/>
+        </w:rPr>
+        <w:t xml:space="preserve"> (Projects the Virtual Physical World to other senses)</w:t>
+      </w:r>
+      <w:r>
+        <w:rPr>
+          <w:rFonts w:ascii="Times New Roman" w:hAnsi="Times New Roman" w:cs="Times New Roman"/>
+          <w:sz w:val="24"/>
+          <w:szCs w:val="24"/>
+        </w:rPr>
+        <w:t>, like senses are relative to change</w:t>
+      </w:r>
+      <w:r>
+        <w:rPr>
+          <w:rFonts w:ascii="Times New Roman" w:hAnsi="Times New Roman" w:cs="Times New Roman"/>
+          <w:sz w:val="24"/>
+          <w:szCs w:val="24"/>
+        </w:rPr>
+        <w:t xml:space="preserve"> (logarithmic)</w:t>
+      </w:r>
+      <w:r>
+        <w:rPr>
+          <w:rFonts w:ascii="Times New Roman" w:hAnsi="Times New Roman" w:cs="Times New Roman"/>
+          <w:sz w:val="24"/>
+          <w:szCs w:val="24"/>
+        </w:rPr>
+        <w:t xml:space="preserve"> so if the user quickly focuses from one spot to another then the algorithm prioritizes depth representation over peripheral changes (in other words visual movement is proportional to depth at focus point, but is inversely proportional to peripheral changes), and more like the focus radius represented by the device is proportional to frequency spectrum used but is inversely proportional to frequency detail (if the user lowers focus radius then frequency detail is smoothen but the range of frequency is increased allowing more detail while preventing cognitive overloading), audio spectrum is scaled based on the Equal-loudness contour has despite having the same volume, higher frequencies sounds louder. Third is modularity system</w:t>
+      </w:r>
+      <w:r>
+        <w:rPr>
+          <w:rFonts w:ascii="Times New Roman" w:hAnsi="Times New Roman" w:cs="Times New Roman"/>
+          <w:sz w:val="24"/>
+          <w:szCs w:val="24"/>
+        </w:rPr>
+        <w:t xml:space="preserve"> (integrated in the Virtual Digital world) connected into a IoT server, has there are different kinds of visual impairments and everyone have different needs or preferences thus the system must allow customization for each individual which is done through the implementation of Applications in the OS of the device (Virtual Digital Aspect) allowing features like using hand gestures captured by camera or voice commands captured by microphone to allow the user to navigate the Virtual Digital World like make calls with friends, read messages (especially useful in the Philippines has Messenger is predominantly used), use google maps, etc. even if the user cannot see, this virtual digital world is connected with a central server for API security</w:t>
+      </w:r>
+      <w:r>
+        <w:rPr>
+          <w:rFonts w:ascii="Times New Roman" w:hAnsi="Times New Roman" w:cs="Times New Roman"/>
+          <w:sz w:val="24"/>
+          <w:szCs w:val="24"/>
+        </w:rPr>
+        <w:t xml:space="preserve"> and IoT tracking</w:t>
+      </w:r>
+      <w:r>
+        <w:rPr>
+          <w:rFonts w:ascii="Times New Roman" w:hAnsi="Times New Roman" w:cs="Times New Roman"/>
+          <w:sz w:val="24"/>
+          <w:szCs w:val="24"/>
+        </w:rPr>
+        <w:t xml:space="preserve"> (API keys/tokens and </w:t>
+      </w:r>
+      <w:r>
+        <w:rPr>
+          <w:rFonts w:ascii="Times New Roman" w:hAnsi="Times New Roman" w:cs="Times New Roman"/>
+          <w:sz w:val="24"/>
+          <w:szCs w:val="24"/>
+        </w:rPr>
+        <w:lastRenderedPageBreak/>
+        <w:t xml:space="preserve">processing is done externally). Other secondary solution include using hat has a prototype is bound to be bulky which can be temporarily solved by putting weight on the head rather </w:t>
+      </w:r>
+      <w:proofErr w:type="spellStart"/>
+      <w:r>
+        <w:rPr>
+          <w:rFonts w:ascii="Times New Roman" w:hAnsi="Times New Roman" w:cs="Times New Roman"/>
+          <w:sz w:val="24"/>
+          <w:szCs w:val="24"/>
+        </w:rPr>
+        <w:t>then</w:t>
+      </w:r>
+      <w:proofErr w:type="spellEnd"/>
+      <w:r>
+        <w:rPr>
+          <w:rFonts w:ascii="Times New Roman" w:hAnsi="Times New Roman" w:cs="Times New Roman"/>
+          <w:sz w:val="24"/>
+          <w:szCs w:val="24"/>
+        </w:rPr>
+        <w:t xml:space="preserve"> more sensitive areas like eyes or ears until we could compress it into an eyewear, etc.</w:t>
+      </w:r>
+      <w:r>
+        <w:rPr>
+          <w:rFonts w:ascii="Times New Roman" w:hAnsi="Times New Roman" w:cs="Times New Roman"/>
+          <w:sz w:val="24"/>
+          <w:szCs w:val="24"/>
+        </w:rPr>
+        <w:t>]</w:t>
       </w:r>
     </w:p>
     <w:p>
@@ -3008,79 +3122,23 @@
           <w:sz w:val="24"/>
           <w:szCs w:val="24"/>
         </w:rPr>
-        <w:t xml:space="preserve">[We have three main objectives, first </w:t>
-      </w:r>
-      <w:r>
-        <w:rPr>
-          <w:rFonts w:ascii="Times New Roman" w:hAnsi="Times New Roman" w:cs="Times New Roman"/>
-          <w:sz w:val="24"/>
-          <w:szCs w:val="24"/>
-        </w:rPr>
-        <w:t xml:space="preserve">(general) </w:t>
-      </w:r>
-      <w:r>
-        <w:rPr>
-          <w:rFonts w:ascii="Times New Roman" w:hAnsi="Times New Roman" w:cs="Times New Roman"/>
-          <w:sz w:val="24"/>
-          <w:szCs w:val="24"/>
-        </w:rPr>
-        <w:t xml:space="preserve">the hardware design must not </w:t>
-      </w:r>
-      <w:r>
-        <w:rPr>
-          <w:rFonts w:ascii="Times New Roman" w:hAnsi="Times New Roman" w:cs="Times New Roman"/>
-          <w:sz w:val="24"/>
-          <w:szCs w:val="24"/>
-        </w:rPr>
-        <w:t>inconvenient</w:t>
-      </w:r>
-      <w:r>
-        <w:rPr>
-          <w:rFonts w:ascii="Times New Roman" w:hAnsi="Times New Roman" w:cs="Times New Roman"/>
-          <w:sz w:val="24"/>
-          <w:szCs w:val="24"/>
-        </w:rPr>
-        <w:t xml:space="preserve"> the user or must suggest the possibility for improvement</w:t>
-      </w:r>
-      <w:r>
-        <w:rPr>
-          <w:rFonts w:ascii="Times New Roman" w:hAnsi="Times New Roman" w:cs="Times New Roman"/>
-          <w:sz w:val="24"/>
-          <w:szCs w:val="24"/>
-        </w:rPr>
-        <w:t xml:space="preserve"> and efficient circuitry which in our project would be initially be a hat due to early prototypes being bulky until we could possibly compress it eye wear size, second</w:t>
-      </w:r>
-      <w:r>
-        <w:rPr>
-          <w:rFonts w:ascii="Times New Roman" w:hAnsi="Times New Roman" w:cs="Times New Roman"/>
-          <w:sz w:val="24"/>
-          <w:szCs w:val="24"/>
-        </w:rPr>
-        <w:t xml:space="preserve"> (specific)</w:t>
-      </w:r>
-      <w:r>
-        <w:rPr>
-          <w:rFonts w:ascii="Times New Roman" w:hAnsi="Times New Roman" w:cs="Times New Roman"/>
-          <w:sz w:val="24"/>
-          <w:szCs w:val="24"/>
-        </w:rPr>
-        <w:t xml:space="preserve"> is device can accurately construct a virtual environment on which it could effectively convey necessary information to the user by emulating human-like visual shortcuts to minimize sensory overload, and finally the third objective </w:t>
-      </w:r>
-      <w:r>
-        <w:rPr>
-          <w:rFonts w:ascii="Times New Roman" w:hAnsi="Times New Roman" w:cs="Times New Roman"/>
-          <w:sz w:val="24"/>
-          <w:szCs w:val="24"/>
-        </w:rPr>
-        <w:t xml:space="preserve">(specific) </w:t>
-      </w:r>
-      <w:r>
-        <w:rPr>
-          <w:rFonts w:ascii="Times New Roman" w:hAnsi="Times New Roman" w:cs="Times New Roman"/>
-          <w:sz w:val="24"/>
-          <w:szCs w:val="24"/>
-        </w:rPr>
-        <w:t>is the device to layer above a navigable operating  system (in our prototype it’s the Raspberry PI OS) to prioritize hands free navigation and modular design for unique individual interest]</w:t>
+        <w:t xml:space="preserve">[We have three main objectives, first (general) we are able to build a visual sensory substitution device through stereo photography into point cloud projection and into a spectrogram representation and finally audio, second (specific) the device is able to use the point cloud </w:t>
+      </w:r>
+      <w:r>
+        <w:rPr>
+          <w:rFonts w:ascii="Times New Roman" w:hAnsi="Times New Roman" w:cs="Times New Roman"/>
+          <w:sz w:val="24"/>
+          <w:szCs w:val="24"/>
+        </w:rPr>
+        <w:t xml:space="preserve">to accurately construct a virtual environment which could effectively convey necessary information to the user by emulating human-like virtual shortcuts to minimize sensory overload while being mapping the area to keep track of items and destinations, and finally the third (specific) objective is the device allows easy navigation in a modular operating system such that even the blind could keep </w:t>
+      </w:r>
+      <w:r>
+        <w:rPr>
+          <w:rFonts w:ascii="Times New Roman" w:hAnsi="Times New Roman" w:cs="Times New Roman"/>
+          <w:sz w:val="24"/>
+          <w:szCs w:val="24"/>
+        </w:rPr>
+        <w:t>navigate through non-visual actions like hand gestures or voice commands, and manage other applications]</w:t>
       </w:r>
     </w:p>
     <w:p>
@@ -3259,7 +3317,6 @@
           <w:sz w:val="24"/>
           <w:szCs w:val="24"/>
         </w:rPr>
-        <w:lastRenderedPageBreak/>
         <w:t xml:space="preserve"> </w:t>
       </w:r>
       <w:bookmarkStart w:id="10" w:name="_Toc208792645"/>
@@ -3453,25 +3510,7 @@
           <w:sz w:val="24"/>
           <w:szCs w:val="24"/>
         </w:rPr>
-        <w:t xml:space="preserve"> – convert visual depth (though Time-of-</w:t>
-      </w:r>
-      <w:proofErr w:type="gramStart"/>
-      <w:r>
-        <w:rPr>
-          <w:rFonts w:ascii="Times New Roman" w:hAnsi="Times New Roman" w:cs="Times New Roman"/>
-          <w:sz w:val="24"/>
-          <w:szCs w:val="24"/>
-        </w:rPr>
-        <w:t>flight(</w:t>
-      </w:r>
-      <w:proofErr w:type="gramEnd"/>
-      <w:r>
-        <w:rPr>
-          <w:rFonts w:ascii="Times New Roman" w:hAnsi="Times New Roman" w:cs="Times New Roman"/>
-          <w:sz w:val="24"/>
-          <w:szCs w:val="24"/>
-        </w:rPr>
-        <w:t>ToF) laser sensors) into stereo sound (though bone-conduction)</w:t>
+        <w:t xml:space="preserve"> – convert visual depth (though Time-of-flight(ToF) laser sensors) into stereo sound (though bone-conduction)</w:t>
       </w:r>
     </w:p>
     <w:p>
@@ -3612,6 +3651,7 @@
           <w:sz w:val="24"/>
           <w:szCs w:val="24"/>
         </w:rPr>
+        <w:lastRenderedPageBreak/>
         <w:t>Virtual Whiskers</w:t>
       </w:r>
       <w:r>
@@ -3755,25 +3795,7 @@
           <w:sz w:val="24"/>
           <w:szCs w:val="24"/>
         </w:rPr>
-        <w:t xml:space="preserve"> – Mobile app that translates both color and depth (through LiDAR or thermal cameras) into audio </w:t>
-      </w:r>
-      <w:proofErr w:type="gramStart"/>
-      <w:r>
-        <w:rPr>
-          <w:rFonts w:ascii="Times New Roman" w:hAnsi="Times New Roman" w:cs="Times New Roman"/>
-          <w:sz w:val="24"/>
-          <w:szCs w:val="24"/>
-        </w:rPr>
-        <w:t>has</w:t>
-      </w:r>
-      <w:proofErr w:type="gramEnd"/>
-      <w:r>
-        <w:rPr>
-          <w:rFonts w:ascii="Times New Roman" w:hAnsi="Times New Roman" w:cs="Times New Roman"/>
-          <w:sz w:val="24"/>
-          <w:szCs w:val="24"/>
-        </w:rPr>
-        <w:t xml:space="preserve"> volume for depth and timbre for color or other features</w:t>
+        <w:t xml:space="preserve"> – Mobile app that translates both color and depth (through LiDAR or thermal cameras) into audio has volume for depth and timbre for color or other features</w:t>
       </w:r>
     </w:p>
     <w:p>
@@ -4461,7 +4483,16 @@
           <w:sz w:val="24"/>
           <w:szCs w:val="24"/>
         </w:rPr>
-        <w:t xml:space="preserve"> – The possible bandwidth and qualities that could be offered by auditory and haptic channels are lower compared to vision thus conveying visual or spatial details through these channels is inherently difficult.</w:t>
+        <w:t xml:space="preserve"> – The possible bandwidth and </w:t>
+      </w:r>
+      <w:r>
+        <w:rPr>
+          <w:rFonts w:ascii="Times New Roman" w:hAnsi="Times New Roman" w:cs="Times New Roman"/>
+          <w:sz w:val="24"/>
+          <w:szCs w:val="24"/>
+        </w:rPr>
+        <w:lastRenderedPageBreak/>
+        <w:t>qualities that could be offered by auditory and haptic channels are lower compared to vision thus conveying visual or spatial details through these channels is inherently difficult.</w:t>
       </w:r>
     </w:p>
     <w:p>
@@ -4767,16 +4798,7 @@
           <w:sz w:val="24"/>
           <w:szCs w:val="24"/>
         </w:rPr>
-        <w:t xml:space="preserve"> is unique and people have specific priorities, so with a device like this would need to be customized to what specific method of visual transition the user need based on their specific visual imparities like text recognition for people who can see but have </w:t>
-      </w:r>
-      <w:r>
-        <w:rPr>
-          <w:rFonts w:ascii="Times New Roman" w:hAnsi="Times New Roman" w:cs="Times New Roman"/>
-          <w:sz w:val="24"/>
-          <w:szCs w:val="24"/>
-        </w:rPr>
-        <w:lastRenderedPageBreak/>
-        <w:t xml:space="preserve">difficulty reading text, or completely blind person wanting to go from place to place or message people. This is where we take advance that our device uses a raspberry pi which is just a </w:t>
+        <w:t xml:space="preserve"> is unique and people have specific priorities, so with a device like this would need to be customized to what specific method of visual transition the user need based on their specific visual imparities like text recognition for people who can see but have difficulty reading text, or completely blind person wanting to go from place to place or message people. This is where we take advance that our device uses a raspberry pi which is just a </w:t>
       </w:r>
       <w:r>
         <w:rPr>
@@ -4905,7 +4927,16 @@
           <w:sz w:val="24"/>
           <w:szCs w:val="24"/>
         </w:rPr>
-        <w:t>, Microphone, etc.), actuators (Speakers, etc.), and APIs(social media, maps, etc.) to interact allowing more advance processes like world mapping, weather tracking, and much more.</w:t>
+        <w:t xml:space="preserve">, Microphone, etc.), actuators (Speakers, </w:t>
+      </w:r>
+      <w:r>
+        <w:rPr>
+          <w:rFonts w:ascii="Times New Roman" w:hAnsi="Times New Roman" w:cs="Times New Roman"/>
+          <w:sz w:val="24"/>
+          <w:szCs w:val="24"/>
+        </w:rPr>
+        <w:lastRenderedPageBreak/>
+        <w:t>etc.), and APIs(social media, maps, etc.) to interact allowing more advance processes like world mapping, weather tracking, and much more.</w:t>
       </w:r>
     </w:p>
     <w:p>
@@ -5513,25 +5544,7 @@
                 <w:sz w:val="24"/>
                 <w:szCs w:val="24"/>
               </w:rPr>
-              <w:t xml:space="preserve">Selected slices of processed visual/environmental information </w:t>
-            </w:r>
-            <w:proofErr w:type="gramStart"/>
-            <w:r>
-              <w:rPr>
-                <w:rFonts w:ascii="Times New Roman" w:hAnsi="Times New Roman" w:cs="Times New Roman"/>
-                <w:sz w:val="24"/>
-                <w:szCs w:val="24"/>
-              </w:rPr>
-              <w:t>has</w:t>
-            </w:r>
-            <w:proofErr w:type="gramEnd"/>
-            <w:r>
-              <w:rPr>
-                <w:rFonts w:ascii="Times New Roman" w:hAnsi="Times New Roman" w:cs="Times New Roman"/>
-                <w:sz w:val="24"/>
-                <w:szCs w:val="24"/>
-              </w:rPr>
-              <w:t xml:space="preserve"> audio data</w:t>
+              <w:t>Selected slices of processed visual/environmental information has audio data</w:t>
             </w:r>
           </w:p>
         </w:tc>
@@ -5809,25 +5822,7 @@
                 <w:sz w:val="24"/>
                 <w:szCs w:val="24"/>
               </w:rPr>
-              <w:t xml:space="preserve">To input and output (Binaural) audio information, if </w:t>
-            </w:r>
-            <w:proofErr w:type="gramStart"/>
-            <w:r>
-              <w:rPr>
-                <w:rFonts w:ascii="Times New Roman" w:hAnsi="Times New Roman" w:cs="Times New Roman"/>
-                <w:sz w:val="24"/>
-                <w:szCs w:val="24"/>
-              </w:rPr>
-              <w:t>possible</w:t>
-            </w:r>
-            <w:proofErr w:type="gramEnd"/>
-            <w:r>
-              <w:rPr>
-                <w:rFonts w:ascii="Times New Roman" w:hAnsi="Times New Roman" w:cs="Times New Roman"/>
-                <w:sz w:val="24"/>
-                <w:szCs w:val="24"/>
-              </w:rPr>
-              <w:t xml:space="preserve"> could be replaced with bone-conductive headset</w:t>
+              <w:t>To input and output (Binaural) audio information, if possible could be replaced with bone-conductive headset</w:t>
             </w:r>
           </w:p>
         </w:tc>
@@ -5977,6 +5972,14 @@
               </w:rPr>
               <w:t xml:space="preserve">The two cameras are used to stereo project a 3D environment from two 2D images </w:t>
             </w:r>
+            <w:r>
+              <w:rPr>
+                <w:rFonts w:ascii="Times New Roman" w:hAnsi="Times New Roman" w:cs="Times New Roman"/>
+                <w:sz w:val="24"/>
+                <w:szCs w:val="24"/>
+              </w:rPr>
+              <w:t>(5MP at 160 degrees FOV), 10cm apart and scanning at 30fps</w:t>
+            </w:r>
           </w:p>
         </w:tc>
       </w:tr>
@@ -6001,7 +6004,6 @@
                 <w:sz w:val="24"/>
                 <w:szCs w:val="24"/>
               </w:rPr>
-              <w:lastRenderedPageBreak/>
               <w:t>1</w:t>
             </w:r>
           </w:p>
@@ -6233,6 +6235,7 @@
           <w:sz w:val="24"/>
           <w:szCs w:val="24"/>
         </w:rPr>
+        <w:lastRenderedPageBreak/>
         <w:t>The device captures two images from the horizontally displaced cameras; they are then compared to generate the Depth map through Stereo projection (Cameras are labeled C with Q being the depth)</w:t>
       </w:r>
     </w:p>
@@ -7351,7 +7354,6 @@
         <w:t>The resulting dept map is then converted into a point cloud which transform a single-channel disparity(depth) map into a 3-channel image representing a 3D surface where pixels (</w:t>
       </w:r>
       <w:proofErr w:type="spellStart"/>
-      <w:proofErr w:type="gramStart"/>
       <w:r>
         <w:rPr>
           <w:rFonts w:ascii="Times New Roman" w:hAnsi="Times New Roman" w:cs="Times New Roman"/>
@@ -7361,32 +7363,13 @@
         <w:t>x,y</w:t>
       </w:r>
       <w:proofErr w:type="spellEnd"/>
-      <w:proofErr w:type="gramEnd"/>
-      <w:r>
-        <w:rPr>
-          <w:rFonts w:ascii="Times New Roman" w:hAnsi="Times New Roman" w:cs="Times New Roman"/>
-          <w:sz w:val="24"/>
-          <w:szCs w:val="24"/>
-        </w:rPr>
-        <w:t>) are projected to (</w:t>
-      </w:r>
-      <w:proofErr w:type="gramStart"/>
-      <w:r>
-        <w:rPr>
-          <w:rFonts w:ascii="Times New Roman" w:hAnsi="Times New Roman" w:cs="Times New Roman"/>
-          <w:sz w:val="24"/>
-          <w:szCs w:val="24"/>
-        </w:rPr>
-        <w:t>X,Y</w:t>
-      </w:r>
-      <w:proofErr w:type="gramEnd"/>
-      <w:r>
-        <w:rPr>
-          <w:rFonts w:ascii="Times New Roman" w:hAnsi="Times New Roman" w:cs="Times New Roman"/>
-          <w:sz w:val="24"/>
-          <w:szCs w:val="24"/>
-        </w:rPr>
-        <w:t>,Z)</w:t>
+      <w:r>
+        <w:rPr>
+          <w:rFonts w:ascii="Times New Roman" w:hAnsi="Times New Roman" w:cs="Times New Roman"/>
+          <w:sz w:val="24"/>
+          <w:szCs w:val="24"/>
+        </w:rPr>
+        <w:t>) are projected to (X,Y,Z)</w:t>
       </w:r>
     </w:p>
     <w:p>
@@ -7729,16 +7712,7 @@
           <w:sz w:val="24"/>
           <w:szCs w:val="24"/>
         </w:rPr>
-        <w:t xml:space="preserve">From which the resulting needed information is collected. Here some post processing steps are included like the Equal-loudness contour to prevent incorrect volume sensing and minimizing </w:t>
-      </w:r>
-      <w:r>
-        <w:rPr>
-          <w:rFonts w:ascii="Times New Roman" w:eastAsiaTheme="minorEastAsia" w:hAnsi="Times New Roman" w:cs="Times New Roman"/>
-          <w:sz w:val="24"/>
-          <w:szCs w:val="24"/>
-        </w:rPr>
-        <w:lastRenderedPageBreak/>
-        <w:t>high frequency noises, or the Fourier transformation to generate the resulting audio signal live for both speakers</w:t>
+        <w:t>From which the resulting needed information is collected. Here some post processing steps are included like the Equal-loudness contour to prevent incorrect volume sensing and minimizing high frequency noises, or the Fourier transformation to generate the resulting audio signal live for both speakers</w:t>
       </w:r>
       <w:r>
         <w:rPr>
@@ -7774,6 +7748,7 @@
           <w:rFonts w:ascii="Times New Roman" w:hAnsi="Times New Roman" w:cs="Times New Roman"/>
           <w:noProof/>
         </w:rPr>
+        <w:lastRenderedPageBreak/>
         <w:drawing>
           <wp:inline distT="0" distB="0" distL="0" distR="0" wp14:anchorId="0A78AFB5" wp14:editId="41502D0E">
             <wp:extent cx="5355590" cy="2506027"/>
@@ -7892,25 +7867,7 @@
           <w:sz w:val="24"/>
           <w:szCs w:val="24"/>
         </w:rPr>
-        <w:t xml:space="preserve"> our research will be </w:t>
-      </w:r>
-      <w:proofErr w:type="gramStart"/>
-      <w:r>
-        <w:rPr>
-          <w:rFonts w:ascii="Times New Roman" w:hAnsi="Times New Roman" w:cs="Times New Roman"/>
-          <w:sz w:val="24"/>
-          <w:szCs w:val="24"/>
-        </w:rPr>
-        <w:t>a qualitative research</w:t>
-      </w:r>
-      <w:proofErr w:type="gramEnd"/>
-      <w:r>
-        <w:rPr>
-          <w:rFonts w:ascii="Times New Roman" w:hAnsi="Times New Roman" w:cs="Times New Roman"/>
-          <w:sz w:val="24"/>
-          <w:szCs w:val="24"/>
-        </w:rPr>
-        <w:t xml:space="preserve"> which aims to achieve our three main solutions:</w:t>
+        <w:t xml:space="preserve"> our research will be a qualitative research which aims to achieve our three main solutions:</w:t>
       </w:r>
     </w:p>
     <w:p>
@@ -7993,6 +7950,242 @@
           <w:szCs w:val="24"/>
         </w:rPr>
         <w:t xml:space="preserve"> </w:t>
+      </w:r>
+    </w:p>
+    <w:p>
+      <w:pPr>
+        <w:rPr>
+          <w:rFonts w:ascii="Times New Roman" w:hAnsi="Times New Roman" w:cs="Times New Roman"/>
+          <w:sz w:val="24"/>
+          <w:szCs w:val="24"/>
+        </w:rPr>
+      </w:pPr>
+      <w:r>
+        <w:rPr>
+          <w:rFonts w:ascii="Times New Roman" w:hAnsi="Times New Roman" w:cs="Times New Roman"/>
+          <w:sz w:val="24"/>
+          <w:szCs w:val="24"/>
+        </w:rPr>
+        <w:t>For qualitative measurements we can conduct the following experiments/tests with users using the device</w:t>
+      </w:r>
+    </w:p>
+    <w:p>
+      <w:pPr>
+        <w:pStyle w:val="ListParagraph"/>
+        <w:numPr>
+          <w:ilvl w:val="0"/>
+          <w:numId w:val="19"/>
+        </w:numPr>
+        <w:rPr>
+          <w:rFonts w:ascii="Times New Roman" w:hAnsi="Times New Roman" w:cs="Times New Roman"/>
+          <w:sz w:val="24"/>
+          <w:szCs w:val="24"/>
+        </w:rPr>
+      </w:pPr>
+      <w:r>
+        <w:rPr>
+          <w:rFonts w:ascii="Times New Roman" w:hAnsi="Times New Roman" w:cs="Times New Roman"/>
+          <w:b/>
+          <w:bCs/>
+          <w:sz w:val="24"/>
+          <w:szCs w:val="24"/>
+        </w:rPr>
+        <w:t>Proficiency in the Physical World</w:t>
+      </w:r>
+      <w:r>
+        <w:rPr>
+          <w:rFonts w:ascii="Times New Roman" w:hAnsi="Times New Roman" w:cs="Times New Roman"/>
+          <w:sz w:val="24"/>
+          <w:szCs w:val="24"/>
+        </w:rPr>
+        <w:t xml:space="preserve"> – The user who is completely bind can navigate through stairs, walls, and obstacles. The duration of which the user can avoid obstacles or go through path is kept track to see rate of proficiency</w:t>
+      </w:r>
+    </w:p>
+    <w:p>
+      <w:pPr>
+        <w:pStyle w:val="ListParagraph"/>
+        <w:numPr>
+          <w:ilvl w:val="1"/>
+          <w:numId w:val="19"/>
+        </w:numPr>
+        <w:rPr>
+          <w:rFonts w:ascii="Times New Roman" w:hAnsi="Times New Roman" w:cs="Times New Roman"/>
+          <w:sz w:val="24"/>
+          <w:szCs w:val="24"/>
+        </w:rPr>
+      </w:pPr>
+      <w:r>
+        <w:rPr>
+          <w:rFonts w:ascii="Times New Roman" w:hAnsi="Times New Roman" w:cs="Times New Roman"/>
+          <w:b/>
+          <w:bCs/>
+          <w:sz w:val="24"/>
+          <w:szCs w:val="24"/>
+        </w:rPr>
+        <w:t>Movement detection</w:t>
+      </w:r>
+      <w:r>
+        <w:rPr>
+          <w:rFonts w:ascii="Times New Roman" w:hAnsi="Times New Roman" w:cs="Times New Roman"/>
+          <w:sz w:val="24"/>
+          <w:szCs w:val="24"/>
+        </w:rPr>
+        <w:t xml:space="preserve"> – Assuming the user is completely blind and is relying on audio cues, an object or person is placed in a random position in front of the user. They move at random times and the user is to determine if there was a change recently, what quadrant (left, right, up, down, </w:t>
+      </w:r>
+      <w:proofErr w:type="spellStart"/>
+      <w:r>
+        <w:rPr>
+          <w:rFonts w:ascii="Times New Roman" w:hAnsi="Times New Roman" w:cs="Times New Roman"/>
+          <w:sz w:val="24"/>
+          <w:szCs w:val="24"/>
+        </w:rPr>
+        <w:t>etc</w:t>
+      </w:r>
+      <w:proofErr w:type="spellEnd"/>
+      <w:r>
+        <w:rPr>
+          <w:rFonts w:ascii="Times New Roman" w:hAnsi="Times New Roman" w:cs="Times New Roman"/>
+          <w:sz w:val="24"/>
+          <w:szCs w:val="24"/>
+        </w:rPr>
+        <w:t>) and how far (near, far, etc.)</w:t>
+      </w:r>
+    </w:p>
+    <w:p>
+      <w:pPr>
+        <w:pStyle w:val="ListParagraph"/>
+        <w:numPr>
+          <w:ilvl w:val="1"/>
+          <w:numId w:val="19"/>
+        </w:numPr>
+        <w:rPr>
+          <w:rFonts w:ascii="Times New Roman" w:hAnsi="Times New Roman" w:cs="Times New Roman"/>
+          <w:sz w:val="24"/>
+          <w:szCs w:val="24"/>
+        </w:rPr>
+      </w:pPr>
+      <w:r>
+        <w:rPr>
+          <w:rFonts w:ascii="Times New Roman" w:hAnsi="Times New Roman" w:cs="Times New Roman"/>
+          <w:b/>
+          <w:bCs/>
+          <w:sz w:val="24"/>
+          <w:szCs w:val="24"/>
+        </w:rPr>
+        <w:t>Ball catching</w:t>
+      </w:r>
+      <w:r>
+        <w:rPr>
+          <w:rFonts w:ascii="Times New Roman" w:hAnsi="Times New Roman" w:cs="Times New Roman"/>
+          <w:sz w:val="24"/>
+          <w:szCs w:val="24"/>
+        </w:rPr>
+        <w:t xml:space="preserve"> – A ball is thrown directly at the user who is completely blind, the user is to successfully catch the ball relying on the device audio cues on depth and direction</w:t>
+      </w:r>
+    </w:p>
+    <w:p>
+      <w:pPr>
+        <w:pStyle w:val="ListParagraph"/>
+        <w:numPr>
+          <w:ilvl w:val="0"/>
+          <w:numId w:val="18"/>
+        </w:numPr>
+        <w:rPr>
+          <w:rFonts w:ascii="Times New Roman" w:hAnsi="Times New Roman" w:cs="Times New Roman"/>
+          <w:sz w:val="24"/>
+          <w:szCs w:val="24"/>
+        </w:rPr>
+      </w:pPr>
+      <w:r>
+        <w:rPr>
+          <w:rFonts w:ascii="Times New Roman" w:hAnsi="Times New Roman" w:cs="Times New Roman"/>
+          <w:b/>
+          <w:bCs/>
+          <w:sz w:val="24"/>
+          <w:szCs w:val="24"/>
+        </w:rPr>
+        <w:t>Proficiency in the Digital World</w:t>
+      </w:r>
+      <w:r>
+        <w:rPr>
+          <w:rFonts w:ascii="Times New Roman" w:hAnsi="Times New Roman" w:cs="Times New Roman"/>
+          <w:sz w:val="24"/>
+          <w:szCs w:val="24"/>
+        </w:rPr>
+        <w:t xml:space="preserve"> – The user can navigate through </w:t>
+      </w:r>
+      <w:r>
+        <w:rPr>
+          <w:rFonts w:ascii="Times New Roman" w:hAnsi="Times New Roman" w:cs="Times New Roman"/>
+          <w:sz w:val="24"/>
+          <w:szCs w:val="24"/>
+        </w:rPr>
+        <w:t>files, messages, and commands. The duration of proficiency is also tracked</w:t>
+      </w:r>
+    </w:p>
+    <w:p>
+      <w:pPr>
+        <w:pStyle w:val="ListParagraph"/>
+        <w:numPr>
+          <w:ilvl w:val="1"/>
+          <w:numId w:val="18"/>
+        </w:numPr>
+        <w:rPr>
+          <w:rFonts w:ascii="Times New Roman" w:hAnsi="Times New Roman" w:cs="Times New Roman"/>
+          <w:sz w:val="24"/>
+          <w:szCs w:val="24"/>
+        </w:rPr>
+      </w:pPr>
+      <w:r>
+        <w:rPr>
+          <w:rFonts w:ascii="Times New Roman" w:hAnsi="Times New Roman" w:cs="Times New Roman"/>
+          <w:b/>
+          <w:bCs/>
+          <w:sz w:val="24"/>
+          <w:szCs w:val="24"/>
+        </w:rPr>
+        <w:lastRenderedPageBreak/>
+        <w:t>Communication</w:t>
+      </w:r>
+      <w:r>
+        <w:rPr>
+          <w:rFonts w:ascii="Times New Roman" w:hAnsi="Times New Roman" w:cs="Times New Roman"/>
+          <w:sz w:val="24"/>
+          <w:szCs w:val="24"/>
+        </w:rPr>
+        <w:t xml:space="preserve"> – The user can read messages, write messages, and even call friends</w:t>
+      </w:r>
+    </w:p>
+    <w:p>
+      <w:pPr>
+        <w:pStyle w:val="ListParagraph"/>
+        <w:numPr>
+          <w:ilvl w:val="1"/>
+          <w:numId w:val="18"/>
+        </w:numPr>
+        <w:rPr>
+          <w:rFonts w:ascii="Times New Roman" w:hAnsi="Times New Roman" w:cs="Times New Roman"/>
+          <w:sz w:val="24"/>
+          <w:szCs w:val="24"/>
+        </w:rPr>
+      </w:pPr>
+      <w:r>
+        <w:rPr>
+          <w:rFonts w:ascii="Times New Roman" w:hAnsi="Times New Roman" w:cs="Times New Roman"/>
+          <w:b/>
+          <w:bCs/>
+          <w:sz w:val="24"/>
+          <w:szCs w:val="24"/>
+        </w:rPr>
+        <w:t>Browser</w:t>
+      </w:r>
+      <w:r>
+        <w:rPr>
+          <w:rFonts w:ascii="Times New Roman" w:hAnsi="Times New Roman" w:cs="Times New Roman"/>
+          <w:sz w:val="24"/>
+          <w:szCs w:val="24"/>
+        </w:rPr>
+        <w:t xml:space="preserve"> – The user can search the web, and browse content</w:t>
       </w:r>
     </w:p>
     <w:p>
@@ -8278,7 +8471,6 @@
           <w:sz w:val="24"/>
           <w:szCs w:val="24"/>
         </w:rPr>
-        <w:lastRenderedPageBreak/>
         <w:t>Comparison with Literature</w:t>
       </w:r>
     </w:p>
@@ -8376,28 +8568,9 @@
           <w:sz w:val="24"/>
           <w:szCs w:val="24"/>
         </w:rPr>
-        <w:t xml:space="preserve">The device is not only limited to the visually impaired has its initial primary goal of being a sensory substitution device is something to prove itself that it can be used to argument people has technology develops. In the tech field there are several fields like AI, Web3, Argument Reality, IoT, etc. one field we prioritized is Argument Reality because the distance between advance tech and human control grows wider has in the methods of communication towards the AI and the Web are stagnant (Phones, and Laptop) so this devices offers a possibility to argument people has technology becomes more advanced to be limited by devices like phones and laptops (e.g. Having an AI see what you do and become your assistant integrated to your life, or connecting to the internet without holding any devices, etc.). The current design being a hat is of the time being has the prototype would be too heaving to put near the eyes and </w:t>
-      </w:r>
-      <w:proofErr w:type="gramStart"/>
-      <w:r>
-        <w:rPr>
-          <w:rFonts w:ascii="Times New Roman" w:hAnsi="Times New Roman" w:cs="Times New Roman"/>
-          <w:sz w:val="24"/>
-          <w:szCs w:val="24"/>
-        </w:rPr>
-        <w:t>ears</w:t>
-      </w:r>
-      <w:proofErr w:type="gramEnd"/>
-      <w:r>
-        <w:rPr>
-          <w:rFonts w:ascii="Times New Roman" w:hAnsi="Times New Roman" w:cs="Times New Roman"/>
-          <w:sz w:val="24"/>
-          <w:szCs w:val="24"/>
-        </w:rPr>
-        <w:t xml:space="preserve"> so we keep the hat until better design arises. This also solves the distribution and demand issues, has although this device is initially mainly targeted towards the visually impaired, it </w:t>
+        <w:t xml:space="preserve">The device is not only limited to the visually impaired has its initial primary goal of being a sensory substitution device is something to prove itself that it can be used to argument people has technology develops. In the tech field there are several fields like AI, Web3, Argument Reality, IoT, etc. one field we prioritized is Argument Reality because the distance between advance tech and human control grows wider has in the methods of communication towards the AI and the Web are stagnant (Phones, and Laptop) so this devices offers a possibility to argument people has technology becomes more advanced to be limited by devices like phones and laptops (e.g. Having an AI see what you do and become your assistant integrated to your life, or connecting to the internet without holding any devices, etc.). The current design being a hat is of the time being has the prototype would be too heaving to put near the eyes and ears so we keep the hat until better design arises. This also solves the distribution and demand issues, has although this device is initially mainly targeted towards the visually impaired, it </w:t>
       </w:r>
       <w:proofErr w:type="spellStart"/>
-      <w:proofErr w:type="gramStart"/>
       <w:r>
         <w:rPr>
           <w:rFonts w:ascii="Times New Roman" w:hAnsi="Times New Roman" w:cs="Times New Roman"/>
@@ -8407,7 +8580,6 @@
         <w:t>wont</w:t>
       </w:r>
       <w:proofErr w:type="spellEnd"/>
-      <w:proofErr w:type="gramEnd"/>
       <w:r>
         <w:rPr>
           <w:rFonts w:ascii="Times New Roman" w:hAnsi="Times New Roman" w:cs="Times New Roman"/>
@@ -8467,8 +8639,8 @@
         <w:t>[Prototype not finished]</w:t>
       </w:r>
     </w:p>
-    <w:bookmarkStart w:id="27" w:name="_Toc208792658" w:displacedByCustomXml="next"/>
-    <w:bookmarkStart w:id="28" w:name="_Toc207393590" w:displacedByCustomXml="next"/>
+    <w:bookmarkStart w:id="27" w:name="_Toc207393590" w:displacedByCustomXml="next"/>
+    <w:bookmarkStart w:id="28" w:name="_Toc208792658" w:displacedByCustomXml="next"/>
     <w:sdt>
       <w:sdtPr>
         <w:rPr>
@@ -8702,6 +8874,119 @@
 <file path=word/numbering.xml><?xml version="1.0" encoding="utf-8"?>
 <w:numbering xmlns:wpc="http://schemas.microsoft.com/office/word/2010/wordprocessingCanvas" xmlns:cx="http://schemas.microsoft.com/office/drawing/2014/chartex" xmlns:cx1="http://schemas.microsoft.com/office/drawing/2015/9/8/chartex" xmlns:cx2="http://schemas.microsoft.com/office/drawing/2015/10/21/chartex" xmlns:cx3="http://schemas.microsoft.com/office/drawing/2016/5/9/chartex" xmlns:cx4="http://schemas.microsoft.com/office/drawing/2016/5/10/chartex" xmlns:cx5="http://schemas.microsoft.com/office/drawing/2016/5/11/chartex" xmlns:cx6="http://schemas.microsoft.com/office/drawing/2016/5/12/chartex" xmlns:cx7="http://schemas.microsoft.com/office/drawing/2016/5/13/chartex" xmlns:cx8="http://schemas.microsoft.com/office/drawing/2016/5/14/chartex" xmlns:mc="http://schemas.openxmlformats.org/markup-compatibility/2006" xmlns:aink="http://schemas.microsoft.com/office/drawing/2016/ink" xmlns:am3d="http://schemas.microsoft.com/office/drawing/2017/model3d" xmlns:o="urn:schemas-microsoft-com:office:office" xmlns:oel="http://schemas.microsoft.com/office/2019/extlst" xmlns:r="http://schemas.openxmlformats.org/officeDocument/2006/relationships" xmlns:m="http://schemas.openxmlformats.org/officeDocument/2006/math" xmlns:v="urn:schemas-microsoft-com:vml" xmlns:wp14="http://schemas.microsoft.com/office/word/2010/wordprocessingDrawing" xmlns:wp="http://schemas.openxmlformats.org/drawingml/2006/wordprocessingDrawing" xmlns:w10="urn:schemas-microsoft-com:office:word" xmlns:w="http://schemas.openxmlformats.org/wordprocessingml/2006/main" xmlns:w14="http://schemas.microsoft.com/office/word/2010/wordml" xmlns:w15="http://schemas.microsoft.com/office/word/2012/wordml" xmlns:w16cex="http://schemas.microsoft.com/office/word/2018/wordml/cex" xmlns:w16cid="http://schemas.microsoft.com/office/word/2016/wordml/cid" xmlns:w16="http://schemas.microsoft.com/office/word/2018/wordml" xmlns:w16du="http://schemas.microsoft.com/office/word/2023/wordml/word16du" xmlns:w16sdtdh="http://schemas.microsoft.com/office/word/2020/wordml/sdtdatahash" xmlns:w16sdtfl="http://schemas.microsoft.com/office/word/2024/wordml/sdtformatlock" xmlns:w16se="http://schemas.microsoft.com/office/word/2015/wordml/symex" xmlns:wpg="http://schemas.microsoft.com/office/word/2010/wordprocessingGroup" xmlns:wpi="http://schemas.microsoft.com/office/word/2010/wordprocessingInk" xmlns:wne="http://schemas.microsoft.com/office/word/2006/wordml" xmlns:wps="http://schemas.microsoft.com/office/word/2010/wordprocessingShape" mc:Ignorable="w14 w15 w16se w16cid w16 w16cex w16sdtdh w16sdtfl w16du wp14">
   <w:abstractNum w:abstractNumId="0" w15:restartNumberingAfterBreak="0">
+    <w:nsid w:val="158664CC"/>
+    <w:multiLevelType w:val="hybridMultilevel"/>
+    <w:tmpl w:val="5A00312C"/>
+    <w:lvl w:ilvl="0" w:tplc="34090001">
+      <w:start w:val="1"/>
+      <w:numFmt w:val="bullet"/>
+      <w:lvlText w:val=""/>
+      <w:lvlJc w:val="left"/>
+      <w:pPr>
+        <w:ind w:left="720" w:hanging="360"/>
+      </w:pPr>
+      <w:rPr>
+        <w:rFonts w:ascii="Symbol" w:hAnsi="Symbol" w:hint="default"/>
+      </w:rPr>
+    </w:lvl>
+    <w:lvl w:ilvl="1" w:tplc="34090003">
+      <w:start w:val="1"/>
+      <w:numFmt w:val="bullet"/>
+      <w:lvlText w:val="o"/>
+      <w:lvlJc w:val="left"/>
+      <w:pPr>
+        <w:ind w:left="1440" w:hanging="360"/>
+      </w:pPr>
+      <w:rPr>
+        <w:rFonts w:ascii="Courier New" w:hAnsi="Courier New" w:cs="Courier New" w:hint="default"/>
+      </w:rPr>
+    </w:lvl>
+    <w:lvl w:ilvl="2" w:tplc="34090005" w:tentative="1">
+      <w:start w:val="1"/>
+      <w:numFmt w:val="bullet"/>
+      <w:lvlText w:val=""/>
+      <w:lvlJc w:val="left"/>
+      <w:pPr>
+        <w:ind w:left="2160" w:hanging="360"/>
+      </w:pPr>
+      <w:rPr>
+        <w:rFonts w:ascii="Wingdings" w:hAnsi="Wingdings" w:hint="default"/>
+      </w:rPr>
+    </w:lvl>
+    <w:lvl w:ilvl="3" w:tplc="34090001" w:tentative="1">
+      <w:start w:val="1"/>
+      <w:numFmt w:val="bullet"/>
+      <w:lvlText w:val=""/>
+      <w:lvlJc w:val="left"/>
+      <w:pPr>
+        <w:ind w:left="2880" w:hanging="360"/>
+      </w:pPr>
+      <w:rPr>
+        <w:rFonts w:ascii="Symbol" w:hAnsi="Symbol" w:hint="default"/>
+      </w:rPr>
+    </w:lvl>
+    <w:lvl w:ilvl="4" w:tplc="34090003" w:tentative="1">
+      <w:start w:val="1"/>
+      <w:numFmt w:val="bullet"/>
+      <w:lvlText w:val="o"/>
+      <w:lvlJc w:val="left"/>
+      <w:pPr>
+        <w:ind w:left="3600" w:hanging="360"/>
+      </w:pPr>
+      <w:rPr>
+        <w:rFonts w:ascii="Courier New" w:hAnsi="Courier New" w:cs="Courier New" w:hint="default"/>
+      </w:rPr>
+    </w:lvl>
+    <w:lvl w:ilvl="5" w:tplc="34090005" w:tentative="1">
+      <w:start w:val="1"/>
+      <w:numFmt w:val="bullet"/>
+      <w:lvlText w:val=""/>
+      <w:lvlJc w:val="left"/>
+      <w:pPr>
+        <w:ind w:left="4320" w:hanging="360"/>
+      </w:pPr>
+      <w:rPr>
+        <w:rFonts w:ascii="Wingdings" w:hAnsi="Wingdings" w:hint="default"/>
+      </w:rPr>
+    </w:lvl>
+    <w:lvl w:ilvl="6" w:tplc="34090001" w:tentative="1">
+      <w:start w:val="1"/>
+      <w:numFmt w:val="bullet"/>
+      <w:lvlText w:val=""/>
+      <w:lvlJc w:val="left"/>
+      <w:pPr>
+        <w:ind w:left="5040" w:hanging="360"/>
+      </w:pPr>
+      <w:rPr>
+        <w:rFonts w:ascii="Symbol" w:hAnsi="Symbol" w:hint="default"/>
+      </w:rPr>
+    </w:lvl>
+    <w:lvl w:ilvl="7" w:tplc="34090003" w:tentative="1">
+      <w:start w:val="1"/>
+      <w:numFmt w:val="bullet"/>
+      <w:lvlText w:val="o"/>
+      <w:lvlJc w:val="left"/>
+      <w:pPr>
+        <w:ind w:left="5760" w:hanging="360"/>
+      </w:pPr>
+      <w:rPr>
+        <w:rFonts w:ascii="Courier New" w:hAnsi="Courier New" w:cs="Courier New" w:hint="default"/>
+      </w:rPr>
+    </w:lvl>
+    <w:lvl w:ilvl="8" w:tplc="34090005" w:tentative="1">
+      <w:start w:val="1"/>
+      <w:numFmt w:val="bullet"/>
+      <w:lvlText w:val=""/>
+      <w:lvlJc w:val="left"/>
+      <w:pPr>
+        <w:ind w:left="6480" w:hanging="360"/>
+      </w:pPr>
+      <w:rPr>
+        <w:rFonts w:ascii="Wingdings" w:hAnsi="Wingdings" w:hint="default"/>
+      </w:rPr>
+    </w:lvl>
+  </w:abstractNum>
+  <w:abstractNum w:abstractNumId="1" w15:restartNumberingAfterBreak="0">
     <w:nsid w:val="1F327106"/>
     <w:multiLevelType w:val="hybridMultilevel"/>
     <w:tmpl w:val="9D08CF7A"/>
@@ -8787,7 +9072,7 @@
       </w:pPr>
     </w:lvl>
   </w:abstractNum>
-  <w:abstractNum w:abstractNumId="1" w15:restartNumberingAfterBreak="0">
+  <w:abstractNum w:abstractNumId="2" w15:restartNumberingAfterBreak="0">
     <w:nsid w:val="20D839AF"/>
     <w:multiLevelType w:val="multilevel"/>
     <w:tmpl w:val="8A08F18E"/>
@@ -8900,7 +9185,7 @@
       </w:rPr>
     </w:lvl>
   </w:abstractNum>
-  <w:abstractNum w:abstractNumId="2" w15:restartNumberingAfterBreak="0">
+  <w:abstractNum w:abstractNumId="3" w15:restartNumberingAfterBreak="0">
     <w:nsid w:val="23133DDC"/>
     <w:multiLevelType w:val="multilevel"/>
     <w:tmpl w:val="69FA1F90"/>
@@ -8995,7 +9280,7 @@
       </w:pPr>
     </w:lvl>
   </w:abstractNum>
-  <w:abstractNum w:abstractNumId="3" w15:restartNumberingAfterBreak="0">
+  <w:abstractNum w:abstractNumId="4" w15:restartNumberingAfterBreak="0">
     <w:nsid w:val="285F75AC"/>
     <w:multiLevelType w:val="hybridMultilevel"/>
     <w:tmpl w:val="48E25A0E"/>
@@ -9108,7 +9393,7 @@
       </w:rPr>
     </w:lvl>
   </w:abstractNum>
-  <w:abstractNum w:abstractNumId="4" w15:restartNumberingAfterBreak="0">
+  <w:abstractNum w:abstractNumId="5" w15:restartNumberingAfterBreak="0">
     <w:nsid w:val="28FE41A8"/>
     <w:multiLevelType w:val="multilevel"/>
     <w:tmpl w:val="C93A52C4"/>
@@ -9203,7 +9488,7 @@
       </w:pPr>
     </w:lvl>
   </w:abstractNum>
-  <w:abstractNum w:abstractNumId="5" w15:restartNumberingAfterBreak="0">
+  <w:abstractNum w:abstractNumId="6" w15:restartNumberingAfterBreak="0">
     <w:nsid w:val="2E5A005A"/>
     <w:multiLevelType w:val="multilevel"/>
     <w:tmpl w:val="C93A52C4"/>
@@ -9298,7 +9583,7 @@
       </w:pPr>
     </w:lvl>
   </w:abstractNum>
-  <w:abstractNum w:abstractNumId="6" w15:restartNumberingAfterBreak="0">
+  <w:abstractNum w:abstractNumId="7" w15:restartNumberingAfterBreak="0">
     <w:nsid w:val="30557B98"/>
     <w:multiLevelType w:val="hybridMultilevel"/>
     <w:tmpl w:val="82E295A8"/>
@@ -9411,7 +9696,7 @@
       </w:rPr>
     </w:lvl>
   </w:abstractNum>
-  <w:abstractNum w:abstractNumId="7" w15:restartNumberingAfterBreak="0">
+  <w:abstractNum w:abstractNumId="8" w15:restartNumberingAfterBreak="0">
     <w:nsid w:val="3D1939A8"/>
     <w:multiLevelType w:val="hybridMultilevel"/>
     <w:tmpl w:val="62B8981E"/>
@@ -9524,7 +9809,7 @@
       </w:rPr>
     </w:lvl>
   </w:abstractNum>
-  <w:abstractNum w:abstractNumId="8" w15:restartNumberingAfterBreak="0">
+  <w:abstractNum w:abstractNumId="9" w15:restartNumberingAfterBreak="0">
     <w:nsid w:val="3DDF4221"/>
     <w:multiLevelType w:val="hybridMultilevel"/>
     <w:tmpl w:val="13AAE5F2"/>
@@ -9619,7 +9904,7 @@
       </w:pPr>
     </w:lvl>
   </w:abstractNum>
-  <w:abstractNum w:abstractNumId="9" w15:restartNumberingAfterBreak="0">
+  <w:abstractNum w:abstractNumId="10" w15:restartNumberingAfterBreak="0">
     <w:nsid w:val="40136AB8"/>
     <w:multiLevelType w:val="hybridMultilevel"/>
     <w:tmpl w:val="D88C1794"/>
@@ -9732,7 +10017,7 @@
       </w:rPr>
     </w:lvl>
   </w:abstractNum>
-  <w:abstractNum w:abstractNumId="10" w15:restartNumberingAfterBreak="0">
+  <w:abstractNum w:abstractNumId="11" w15:restartNumberingAfterBreak="0">
     <w:nsid w:val="48D95F1E"/>
     <w:multiLevelType w:val="multilevel"/>
     <w:tmpl w:val="C93A52C4"/>
@@ -9827,7 +10112,7 @@
       </w:pPr>
     </w:lvl>
   </w:abstractNum>
-  <w:abstractNum w:abstractNumId="11" w15:restartNumberingAfterBreak="0">
+  <w:abstractNum w:abstractNumId="12" w15:restartNumberingAfterBreak="0">
     <w:nsid w:val="498E0C1E"/>
     <w:multiLevelType w:val="multilevel"/>
     <w:tmpl w:val="8A08F18E"/>
@@ -9919,7 +10204,120 @@
       </w:pPr>
     </w:lvl>
   </w:abstractNum>
-  <w:abstractNum w:abstractNumId="12" w15:restartNumberingAfterBreak="0">
+  <w:abstractNum w:abstractNumId="13" w15:restartNumberingAfterBreak="0">
+    <w:nsid w:val="4C313C61"/>
+    <w:multiLevelType w:val="hybridMultilevel"/>
+    <w:tmpl w:val="05420DD0"/>
+    <w:lvl w:ilvl="0" w:tplc="34090001">
+      <w:start w:val="1"/>
+      <w:numFmt w:val="bullet"/>
+      <w:lvlText w:val=""/>
+      <w:lvlJc w:val="left"/>
+      <w:pPr>
+        <w:ind w:left="720" w:hanging="360"/>
+      </w:pPr>
+      <w:rPr>
+        <w:rFonts w:ascii="Symbol" w:hAnsi="Symbol" w:hint="default"/>
+      </w:rPr>
+    </w:lvl>
+    <w:lvl w:ilvl="1" w:tplc="34090003">
+      <w:start w:val="1"/>
+      <w:numFmt w:val="bullet"/>
+      <w:lvlText w:val="o"/>
+      <w:lvlJc w:val="left"/>
+      <w:pPr>
+        <w:ind w:left="1440" w:hanging="360"/>
+      </w:pPr>
+      <w:rPr>
+        <w:rFonts w:ascii="Courier New" w:hAnsi="Courier New" w:cs="Courier New" w:hint="default"/>
+      </w:rPr>
+    </w:lvl>
+    <w:lvl w:ilvl="2" w:tplc="34090005" w:tentative="1">
+      <w:start w:val="1"/>
+      <w:numFmt w:val="bullet"/>
+      <w:lvlText w:val=""/>
+      <w:lvlJc w:val="left"/>
+      <w:pPr>
+        <w:ind w:left="2160" w:hanging="360"/>
+      </w:pPr>
+      <w:rPr>
+        <w:rFonts w:ascii="Wingdings" w:hAnsi="Wingdings" w:hint="default"/>
+      </w:rPr>
+    </w:lvl>
+    <w:lvl w:ilvl="3" w:tplc="34090001" w:tentative="1">
+      <w:start w:val="1"/>
+      <w:numFmt w:val="bullet"/>
+      <w:lvlText w:val=""/>
+      <w:lvlJc w:val="left"/>
+      <w:pPr>
+        <w:ind w:left="2880" w:hanging="360"/>
+      </w:pPr>
+      <w:rPr>
+        <w:rFonts w:ascii="Symbol" w:hAnsi="Symbol" w:hint="default"/>
+      </w:rPr>
+    </w:lvl>
+    <w:lvl w:ilvl="4" w:tplc="34090003" w:tentative="1">
+      <w:start w:val="1"/>
+      <w:numFmt w:val="bullet"/>
+      <w:lvlText w:val="o"/>
+      <w:lvlJc w:val="left"/>
+      <w:pPr>
+        <w:ind w:left="3600" w:hanging="360"/>
+      </w:pPr>
+      <w:rPr>
+        <w:rFonts w:ascii="Courier New" w:hAnsi="Courier New" w:cs="Courier New" w:hint="default"/>
+      </w:rPr>
+    </w:lvl>
+    <w:lvl w:ilvl="5" w:tplc="34090005" w:tentative="1">
+      <w:start w:val="1"/>
+      <w:numFmt w:val="bullet"/>
+      <w:lvlText w:val=""/>
+      <w:lvlJc w:val="left"/>
+      <w:pPr>
+        <w:ind w:left="4320" w:hanging="360"/>
+      </w:pPr>
+      <w:rPr>
+        <w:rFonts w:ascii="Wingdings" w:hAnsi="Wingdings" w:hint="default"/>
+      </w:rPr>
+    </w:lvl>
+    <w:lvl w:ilvl="6" w:tplc="34090001" w:tentative="1">
+      <w:start w:val="1"/>
+      <w:numFmt w:val="bullet"/>
+      <w:lvlText w:val=""/>
+      <w:lvlJc w:val="left"/>
+      <w:pPr>
+        <w:ind w:left="5040" w:hanging="360"/>
+      </w:pPr>
+      <w:rPr>
+        <w:rFonts w:ascii="Symbol" w:hAnsi="Symbol" w:hint="default"/>
+      </w:rPr>
+    </w:lvl>
+    <w:lvl w:ilvl="7" w:tplc="34090003" w:tentative="1">
+      <w:start w:val="1"/>
+      <w:numFmt w:val="bullet"/>
+      <w:lvlText w:val="o"/>
+      <w:lvlJc w:val="left"/>
+      <w:pPr>
+        <w:ind w:left="5760" w:hanging="360"/>
+      </w:pPr>
+      <w:rPr>
+        <w:rFonts w:ascii="Courier New" w:hAnsi="Courier New" w:cs="Courier New" w:hint="default"/>
+      </w:rPr>
+    </w:lvl>
+    <w:lvl w:ilvl="8" w:tplc="34090005" w:tentative="1">
+      <w:start w:val="1"/>
+      <w:numFmt w:val="bullet"/>
+      <w:lvlText w:val=""/>
+      <w:lvlJc w:val="left"/>
+      <w:pPr>
+        <w:ind w:left="6480" w:hanging="360"/>
+      </w:pPr>
+      <w:rPr>
+        <w:rFonts w:ascii="Wingdings" w:hAnsi="Wingdings" w:hint="default"/>
+      </w:rPr>
+    </w:lvl>
+  </w:abstractNum>
+  <w:abstractNum w:abstractNumId="14" w15:restartNumberingAfterBreak="0">
     <w:nsid w:val="57B87336"/>
     <w:multiLevelType w:val="hybridMultilevel"/>
     <w:tmpl w:val="72E8C704"/>
@@ -10005,7 +10403,7 @@
       </w:pPr>
     </w:lvl>
   </w:abstractNum>
-  <w:abstractNum w:abstractNumId="13" w15:restartNumberingAfterBreak="0">
+  <w:abstractNum w:abstractNumId="15" w15:restartNumberingAfterBreak="0">
     <w:nsid w:val="60E175B2"/>
     <w:multiLevelType w:val="multilevel"/>
     <w:tmpl w:val="8A08F18E"/>
@@ -10097,7 +10495,7 @@
       </w:pPr>
     </w:lvl>
   </w:abstractNum>
-  <w:abstractNum w:abstractNumId="14" w15:restartNumberingAfterBreak="0">
+  <w:abstractNum w:abstractNumId="16" w15:restartNumberingAfterBreak="0">
     <w:nsid w:val="6103099F"/>
     <w:multiLevelType w:val="hybridMultilevel"/>
     <w:tmpl w:val="9A2CFDE2"/>
@@ -10210,7 +10608,7 @@
       </w:rPr>
     </w:lvl>
   </w:abstractNum>
-  <w:abstractNum w:abstractNumId="15" w15:restartNumberingAfterBreak="0">
+  <w:abstractNum w:abstractNumId="17" w15:restartNumberingAfterBreak="0">
     <w:nsid w:val="66A76D61"/>
     <w:multiLevelType w:val="hybridMultilevel"/>
     <w:tmpl w:val="DF623FB4"/>
@@ -10323,7 +10721,7 @@
       </w:rPr>
     </w:lvl>
   </w:abstractNum>
-  <w:abstractNum w:abstractNumId="16" w15:restartNumberingAfterBreak="0">
+  <w:abstractNum w:abstractNumId="18" w15:restartNumberingAfterBreak="0">
     <w:nsid w:val="72296507"/>
     <w:multiLevelType w:val="multilevel"/>
     <w:tmpl w:val="69FA1F90"/>
@@ -10419,55 +10817,61 @@
     </w:lvl>
   </w:abstractNum>
   <w:num w:numId="1" w16cid:durableId="672339627">
+    <w:abstractNumId w:val="15"/>
+  </w:num>
+  <w:num w:numId="2" w16cid:durableId="1874658663">
+    <w:abstractNumId w:val="17"/>
+  </w:num>
+  <w:num w:numId="3" w16cid:durableId="1367873267">
+    <w:abstractNumId w:val="1"/>
+  </w:num>
+  <w:num w:numId="4" w16cid:durableId="1555316637">
+    <w:abstractNumId w:val="8"/>
+  </w:num>
+  <w:num w:numId="5" w16cid:durableId="179511235">
+    <w:abstractNumId w:val="7"/>
+  </w:num>
+  <w:num w:numId="6" w16cid:durableId="543251596">
+    <w:abstractNumId w:val="4"/>
+  </w:num>
+  <w:num w:numId="7" w16cid:durableId="1530992740">
+    <w:abstractNumId w:val="16"/>
+  </w:num>
+  <w:num w:numId="8" w16cid:durableId="1733771205">
+    <w:abstractNumId w:val="2"/>
+  </w:num>
+  <w:num w:numId="9" w16cid:durableId="1159734952">
+    <w:abstractNumId w:val="10"/>
+  </w:num>
+  <w:num w:numId="10" w16cid:durableId="534848921">
+    <w:abstractNumId w:val="9"/>
+  </w:num>
+  <w:num w:numId="11" w16cid:durableId="563292851">
+    <w:abstractNumId w:val="12"/>
+  </w:num>
+  <w:num w:numId="12" w16cid:durableId="81532913">
+    <w:abstractNumId w:val="18"/>
+  </w:num>
+  <w:num w:numId="13" w16cid:durableId="576205137">
+    <w:abstractNumId w:val="3"/>
+  </w:num>
+  <w:num w:numId="14" w16cid:durableId="1373847377">
+    <w:abstractNumId w:val="14"/>
+  </w:num>
+  <w:num w:numId="15" w16cid:durableId="681706775">
+    <w:abstractNumId w:val="6"/>
+  </w:num>
+  <w:num w:numId="16" w16cid:durableId="2142569913">
+    <w:abstractNumId w:val="5"/>
+  </w:num>
+  <w:num w:numId="17" w16cid:durableId="1460417037">
+    <w:abstractNumId w:val="11"/>
+  </w:num>
+  <w:num w:numId="18" w16cid:durableId="39978662">
     <w:abstractNumId w:val="13"/>
   </w:num>
-  <w:num w:numId="2" w16cid:durableId="1874658663">
-    <w:abstractNumId w:val="15"/>
-  </w:num>
-  <w:num w:numId="3" w16cid:durableId="1367873267">
+  <w:num w:numId="19" w16cid:durableId="1775780201">
     <w:abstractNumId w:val="0"/>
-  </w:num>
-  <w:num w:numId="4" w16cid:durableId="1555316637">
-    <w:abstractNumId w:val="7"/>
-  </w:num>
-  <w:num w:numId="5" w16cid:durableId="179511235">
-    <w:abstractNumId w:val="6"/>
-  </w:num>
-  <w:num w:numId="6" w16cid:durableId="543251596">
-    <w:abstractNumId w:val="3"/>
-  </w:num>
-  <w:num w:numId="7" w16cid:durableId="1530992740">
-    <w:abstractNumId w:val="14"/>
-  </w:num>
-  <w:num w:numId="8" w16cid:durableId="1733771205">
-    <w:abstractNumId w:val="1"/>
-  </w:num>
-  <w:num w:numId="9" w16cid:durableId="1159734952">
-    <w:abstractNumId w:val="9"/>
-  </w:num>
-  <w:num w:numId="10" w16cid:durableId="534848921">
-    <w:abstractNumId w:val="8"/>
-  </w:num>
-  <w:num w:numId="11" w16cid:durableId="563292851">
-    <w:abstractNumId w:val="11"/>
-  </w:num>
-  <w:num w:numId="12" w16cid:durableId="81532913">
-    <w:abstractNumId w:val="16"/>
-  </w:num>
-  <w:num w:numId="13" w16cid:durableId="576205137">
-    <w:abstractNumId w:val="2"/>
-  </w:num>
-  <w:num w:numId="14" w16cid:durableId="1373847377">
-    <w:abstractNumId w:val="12"/>
-  </w:num>
-  <w:num w:numId="15" w16cid:durableId="681706775">
-    <w:abstractNumId w:val="5"/>
-  </w:num>
-  <w:num w:numId="16" w16cid:durableId="2142569913">
-    <w:abstractNumId w:val="4"/>
-  </w:num>
-  <w:num w:numId="17" w16cid:durableId="1460417037">
-    <w:abstractNumId w:val="10"/>
   </w:num>
 </w:numbering>
 </file>
@@ -11611,19 +12015,19 @@
 
 <file path=word/glossary/fontTable.xml><?xml version="1.0" encoding="utf-8"?>
 <w:fonts xmlns:mc="http://schemas.openxmlformats.org/markup-compatibility/2006" xmlns:r="http://schemas.openxmlformats.org/officeDocument/2006/relationships" xmlns:w="http://schemas.openxmlformats.org/wordprocessingml/2006/main" xmlns:w14="http://schemas.microsoft.com/office/word/2010/wordml" xmlns:w15="http://schemas.microsoft.com/office/word/2012/wordml" xmlns:w16cex="http://schemas.microsoft.com/office/word/2018/wordml/cex" xmlns:w16cid="http://schemas.microsoft.com/office/word/2016/wordml/cid" xmlns:w16="http://schemas.microsoft.com/office/word/2018/wordml" xmlns:w16du="http://schemas.microsoft.com/office/word/2023/wordml/word16du" xmlns:w16sdtdh="http://schemas.microsoft.com/office/word/2020/wordml/sdtdatahash" xmlns:w16sdtfl="http://schemas.microsoft.com/office/word/2024/wordml/sdtformatlock" xmlns:w16se="http://schemas.microsoft.com/office/word/2015/wordml/symex" mc:Ignorable="w14 w15 w16se w16cid w16 w16cex w16sdtdh w16sdtfl w16du">
+  <w:font w:name="Symbol">
+    <w:panose1 w:val="05050102010706020507"/>
+    <w:charset w:val="02"/>
+    <w:family w:val="roman"/>
+    <w:pitch w:val="variable"/>
+    <w:sig w:usb0="00000000" w:usb1="10000000" w:usb2="00000000" w:usb3="00000000" w:csb0="80000000" w:csb1="00000000"/>
+  </w:font>
   <w:font w:name="Times New Roman">
     <w:panose1 w:val="02020603050405020304"/>
     <w:charset w:val="00"/>
     <w:family w:val="roman"/>
     <w:pitch w:val="variable"/>
     <w:sig w:usb0="E0002EFF" w:usb1="C000785B" w:usb2="00000009" w:usb3="00000000" w:csb0="000001FF" w:csb1="00000000"/>
-  </w:font>
-  <w:font w:name="Symbol">
-    <w:panose1 w:val="05050102010706020507"/>
-    <w:charset w:val="02"/>
-    <w:family w:val="roman"/>
-    <w:pitch w:val="variable"/>
-    <w:sig w:usb0="00000000" w:usb1="10000000" w:usb2="00000000" w:usb3="00000000" w:csb0="80000000" w:csb1="00000000"/>
   </w:font>
   <w:font w:name="Courier New">
     <w:panose1 w:val="02070309020205020404"/>
@@ -11685,11 +12089,13 @@
     <w:rsid w:val="007603E0"/>
     <w:rsid w:val="008E090B"/>
     <w:rsid w:val="00AC30C7"/>
+    <w:rsid w:val="00BE72A3"/>
     <w:rsid w:val="00DA4359"/>
     <w:rsid w:val="00DC10D2"/>
     <w:rsid w:val="00E42FE1"/>
     <w:rsid w:val="00E55DC5"/>
     <w:rsid w:val="00EA1082"/>
+    <w:rsid w:val="00F15475"/>
   </w:rsids>
   <m:mathPr>
     <m:mathFont m:val="Cambria Math"/>

</xml_diff>